<commit_message>
The final project finished
</commit_message>
<xml_diff>
--- a/Documentation File.docx
+++ b/Documentation File.docx
@@ -1430,8 +1430,6 @@
         </w:rPr>
         <w:t>s</w:t>
       </w:r>
-      <w:bookmarkStart w:id="0" w:name="_GoBack"/>
-      <w:bookmarkEnd w:id="0"/>
       <w:r>
         <w:rPr>
           <w:rFonts w:ascii="Times New Roman" w:hAnsi="Times New Roman" w:cs="Times New Roman"/>
@@ -1590,6 +1588,3380 @@
           <w:szCs w:val="24"/>
         </w:rPr>
       </w:pPr>
+    </w:p>
+    <w:p>
+      <w:pPr>
+        <w:rPr>
+          <w:rFonts w:ascii="Times New Roman" w:hAnsi="Times New Roman" w:cs="Times New Roman"/>
+          <w:sz w:val="24"/>
+          <w:szCs w:val="24"/>
+        </w:rPr>
+      </w:pPr>
+    </w:p>
+    <w:p>
+      <w:pPr>
+        <w:rPr>
+          <w:rFonts w:ascii="Times New Roman" w:hAnsi="Times New Roman" w:cs="Times New Roman"/>
+          <w:b/>
+          <w:sz w:val="36"/>
+          <w:szCs w:val="36"/>
+          <w:u w:val="single"/>
+        </w:rPr>
+      </w:pPr>
+      <w:r>
+        <w:rPr>
+          <w:rFonts w:ascii="Times New Roman" w:hAnsi="Times New Roman" w:cs="Times New Roman"/>
+          <w:b/>
+          <w:sz w:val="36"/>
+          <w:szCs w:val="36"/>
+          <w:u w:val="single"/>
+        </w:rPr>
+        <w:t>T</w:t>
+      </w:r>
+      <w:r>
+        <w:rPr>
+          <w:rFonts w:ascii="Times New Roman" w:hAnsi="Times New Roman" w:cs="Times New Roman"/>
+          <w:b/>
+          <w:sz w:val="36"/>
+          <w:szCs w:val="36"/>
+          <w:u w:val="single"/>
+        </w:rPr>
+        <w:t>est Cases</w:t>
+      </w:r>
+      <w:r>
+        <w:rPr>
+          <w:rFonts w:ascii="Times New Roman" w:hAnsi="Times New Roman" w:cs="Times New Roman"/>
+          <w:b/>
+          <w:sz w:val="36"/>
+          <w:szCs w:val="36"/>
+          <w:u w:val="single"/>
+        </w:rPr>
+        <w:t>:</w:t>
+      </w:r>
+    </w:p>
+    <w:p>
+      <w:pPr>
+        <w:rPr>
+          <w:rFonts w:ascii="Times New Roman" w:hAnsi="Times New Roman" w:cs="Times New Roman"/>
+          <w:b/>
+          <w:sz w:val="24"/>
+          <w:szCs w:val="24"/>
+        </w:rPr>
+      </w:pPr>
+      <w:r>
+        <w:rPr>
+          <w:rFonts w:ascii="Times New Roman" w:hAnsi="Times New Roman" w:cs="Times New Roman"/>
+          <w:b/>
+          <w:sz w:val="24"/>
+          <w:szCs w:val="24"/>
+        </w:rPr>
+        <w:t>Case 1</w:t>
+      </w:r>
+    </w:p>
+    <w:p>
+      <w:pPr>
+        <w:rPr>
+          <w:rFonts w:ascii="Times New Roman" w:hAnsi="Times New Roman" w:cs="Times New Roman"/>
+          <w:sz w:val="24"/>
+          <w:szCs w:val="24"/>
+        </w:rPr>
+      </w:pPr>
+      <w:r>
+        <w:rPr>
+          <w:rFonts w:ascii="Times New Roman" w:hAnsi="Times New Roman" w:cs="Times New Roman"/>
+          <w:b/>
+          <w:sz w:val="24"/>
+          <w:szCs w:val="24"/>
+        </w:rPr>
+        <w:t>The Rational:</w:t>
+      </w:r>
+      <w:r>
+        <w:rPr>
+          <w:rFonts w:ascii="Times New Roman" w:hAnsi="Times New Roman" w:cs="Times New Roman"/>
+          <w:sz w:val="24"/>
+          <w:szCs w:val="24"/>
+        </w:rPr>
+        <w:t xml:space="preserve"> </w:t>
+      </w:r>
+      <w:r>
+        <w:rPr>
+          <w:rFonts w:ascii="Times New Roman" w:hAnsi="Times New Roman" w:cs="Times New Roman"/>
+          <w:sz w:val="24"/>
+          <w:szCs w:val="24"/>
+        </w:rPr>
+        <w:t>This test case was to test that everything works and does what it should.</w:t>
+      </w:r>
+    </w:p>
+    <w:p>
+      <w:pPr>
+        <w:rPr>
+          <w:rFonts w:ascii="Times New Roman" w:hAnsi="Times New Roman" w:cs="Times New Roman"/>
+          <w:sz w:val="24"/>
+          <w:szCs w:val="24"/>
+        </w:rPr>
+      </w:pPr>
+    </w:p>
+    <w:p>
+      <w:pPr>
+        <w:rPr>
+          <w:rFonts w:ascii="Times New Roman" w:hAnsi="Times New Roman" w:cs="Times New Roman"/>
+          <w:b/>
+          <w:sz w:val="24"/>
+          <w:szCs w:val="24"/>
+        </w:rPr>
+      </w:pPr>
+      <w:r>
+        <w:rPr>
+          <w:rFonts w:ascii="Times New Roman" w:hAnsi="Times New Roman" w:cs="Times New Roman"/>
+          <w:b/>
+          <w:sz w:val="24"/>
+          <w:szCs w:val="24"/>
+        </w:rPr>
+        <w:t>Content:</w:t>
+      </w:r>
+    </w:p>
+    <w:p>
+      <w:pPr>
+        <w:rPr>
+          <w:rFonts w:ascii="Times New Roman" w:hAnsi="Times New Roman" w:cs="Times New Roman"/>
+          <w:b/>
+          <w:sz w:val="24"/>
+          <w:szCs w:val="24"/>
+        </w:rPr>
+      </w:pPr>
+      <w:r>
+        <w:rPr>
+          <w:rFonts w:ascii="Times New Roman" w:hAnsi="Times New Roman" w:cs="Times New Roman"/>
+          <w:b/>
+          <w:sz w:val="24"/>
+          <w:szCs w:val="24"/>
+        </w:rPr>
+        <w:t>Input:</w:t>
+      </w:r>
+    </w:p>
+    <w:p>
+      <w:pPr>
+        <w:rPr>
+          <w:rFonts w:ascii="Times New Roman" w:hAnsi="Times New Roman" w:cs="Times New Roman"/>
+          <w:sz w:val="24"/>
+          <w:szCs w:val="24"/>
+        </w:rPr>
+      </w:pPr>
+      <w:r>
+        <w:rPr>
+          <w:rFonts w:ascii="Times New Roman" w:hAnsi="Times New Roman" w:cs="Times New Roman"/>
+          <w:sz w:val="24"/>
+          <w:szCs w:val="24"/>
+        </w:rPr>
+        <w:t>00000001 484851 5256, 554848, 504848</w:t>
+      </w:r>
+    </w:p>
+    <w:p>
+      <w:pPr>
+        <w:rPr>
+          <w:rFonts w:ascii="Times New Roman" w:hAnsi="Times New Roman" w:cs="Times New Roman"/>
+          <w:sz w:val="24"/>
+          <w:szCs w:val="24"/>
+        </w:rPr>
+      </w:pPr>
+      <w:r>
+        <w:rPr>
+          <w:rFonts w:ascii="Times New Roman" w:hAnsi="Times New Roman" w:cs="Times New Roman"/>
+          <w:sz w:val="24"/>
+          <w:szCs w:val="24"/>
+        </w:rPr>
+        <w:t>00000000 00000010 0000000000100010 0000001010111100</w:t>
+      </w:r>
+    </w:p>
+    <w:p>
+      <w:pPr>
+        <w:rPr>
+          <w:rFonts w:ascii="Times New Roman" w:hAnsi="Times New Roman" w:cs="Times New Roman"/>
+          <w:sz w:val="24"/>
+          <w:szCs w:val="24"/>
+        </w:rPr>
+      </w:pPr>
+      <w:r>
+        <w:rPr>
+          <w:rFonts w:ascii="Times New Roman" w:hAnsi="Times New Roman" w:cs="Times New Roman"/>
+          <w:sz w:val="24"/>
+          <w:szCs w:val="24"/>
+        </w:rPr>
+        <w:t>00000000 00000011 0000000011001000 0110000110101000 0000001101100011</w:t>
+      </w:r>
+    </w:p>
+    <w:p>
+      <w:pPr>
+        <w:rPr>
+          <w:rFonts w:ascii="Times New Roman" w:hAnsi="Times New Roman" w:cs="Times New Roman"/>
+          <w:sz w:val="24"/>
+          <w:szCs w:val="24"/>
+        </w:rPr>
+      </w:pPr>
+      <w:r>
+        <w:rPr>
+          <w:rFonts w:ascii="Times New Roman" w:hAnsi="Times New Roman" w:cs="Times New Roman"/>
+          <w:sz w:val="24"/>
+          <w:szCs w:val="24"/>
+        </w:rPr>
+        <w:lastRenderedPageBreak/>
+        <w:t>00000001 484852 545352, 515748, 5748, 56</w:t>
+      </w:r>
+    </w:p>
+    <w:p>
+      <w:pPr>
+        <w:rPr>
+          <w:rFonts w:ascii="Times New Roman" w:hAnsi="Times New Roman" w:cs="Times New Roman"/>
+          <w:sz w:val="24"/>
+          <w:szCs w:val="24"/>
+        </w:rPr>
+      </w:pPr>
+      <w:r>
+        <w:rPr>
+          <w:rFonts w:ascii="Times New Roman" w:hAnsi="Times New Roman" w:cs="Times New Roman"/>
+          <w:sz w:val="24"/>
+          <w:szCs w:val="24"/>
+        </w:rPr>
+        <w:t>00000001 484849 5248</w:t>
+      </w:r>
+    </w:p>
+    <w:p>
+      <w:pPr>
+        <w:rPr>
+          <w:rFonts w:ascii="Times New Roman" w:hAnsi="Times New Roman" w:cs="Times New Roman"/>
+          <w:b/>
+          <w:sz w:val="24"/>
+          <w:szCs w:val="24"/>
+        </w:rPr>
+      </w:pPr>
+      <w:r>
+        <w:rPr>
+          <w:rFonts w:ascii="Times New Roman" w:hAnsi="Times New Roman" w:cs="Times New Roman"/>
+          <w:b/>
+          <w:sz w:val="24"/>
+          <w:szCs w:val="24"/>
+        </w:rPr>
+        <w:t>Expected Output:</w:t>
+      </w:r>
+    </w:p>
+    <w:p>
+      <w:pPr>
+        <w:rPr>
+          <w:rFonts w:ascii="Times New Roman" w:hAnsi="Times New Roman" w:cs="Times New Roman"/>
+          <w:b/>
+          <w:sz w:val="24"/>
+          <w:szCs w:val="24"/>
+        </w:rPr>
+      </w:pPr>
+      <w:r>
+        <w:rPr>
+          <w:rFonts w:ascii="Times New Roman" w:hAnsi="Times New Roman" w:cs="Times New Roman"/>
+          <w:b/>
+          <w:sz w:val="24"/>
+          <w:szCs w:val="24"/>
+        </w:rPr>
+        <w:t xml:space="preserve">Commands: </w:t>
+      </w:r>
+    </w:p>
+    <w:p>
+      <w:pPr>
+        <w:rPr>
+          <w:rFonts w:ascii="Times New Roman" w:hAnsi="Times New Roman" w:cs="Times New Roman"/>
+          <w:b/>
+          <w:sz w:val="24"/>
+          <w:szCs w:val="24"/>
+        </w:rPr>
+      </w:pPr>
+      <w:r>
+        <w:rPr>
+          <w:rFonts w:ascii="Times New Roman" w:hAnsi="Times New Roman" w:cs="Times New Roman"/>
+          <w:b/>
+          <w:sz w:val="24"/>
+          <w:szCs w:val="24"/>
+        </w:rPr>
+        <w:t>Format = 0</w:t>
+      </w:r>
+    </w:p>
+    <w:p>
+      <w:pPr>
+        <w:rPr>
+          <w:rFonts w:ascii="Times New Roman" w:hAnsi="Times New Roman" w:cs="Times New Roman"/>
+          <w:sz w:val="24"/>
+          <w:szCs w:val="24"/>
+        </w:rPr>
+      </w:pPr>
+      <w:r>
+        <w:rPr>
+          <w:rFonts w:ascii="Times New Roman" w:hAnsi="Times New Roman" w:cs="Times New Roman"/>
+          <w:sz w:val="24"/>
+          <w:szCs w:val="24"/>
+        </w:rPr>
+        <w:t>00000001 484851 5256, 554848, 504848</w:t>
+      </w:r>
+    </w:p>
+    <w:p>
+      <w:pPr>
+        <w:rPr>
+          <w:rFonts w:ascii="Times New Roman" w:hAnsi="Times New Roman" w:cs="Times New Roman"/>
+          <w:sz w:val="24"/>
+          <w:szCs w:val="24"/>
+        </w:rPr>
+      </w:pPr>
+      <w:r>
+        <w:rPr>
+          <w:rFonts w:ascii="Times New Roman" w:hAnsi="Times New Roman" w:cs="Times New Roman"/>
+          <w:sz w:val="24"/>
+          <w:szCs w:val="24"/>
+        </w:rPr>
+        <w:t>00000000 00000010 0000000000100010 0000001010111100</w:t>
+      </w:r>
+    </w:p>
+    <w:p>
+      <w:pPr>
+        <w:rPr>
+          <w:rFonts w:ascii="Times New Roman" w:hAnsi="Times New Roman" w:cs="Times New Roman"/>
+          <w:sz w:val="24"/>
+          <w:szCs w:val="24"/>
+        </w:rPr>
+      </w:pPr>
+      <w:r>
+        <w:rPr>
+          <w:rFonts w:ascii="Times New Roman" w:hAnsi="Times New Roman" w:cs="Times New Roman"/>
+          <w:sz w:val="24"/>
+          <w:szCs w:val="24"/>
+        </w:rPr>
+        <w:t>00000000 00000011 0000000011001000 0110000110101000 0000001101100011</w:t>
+      </w:r>
+    </w:p>
+    <w:p>
+      <w:pPr>
+        <w:rPr>
+          <w:rFonts w:ascii="Times New Roman" w:hAnsi="Times New Roman" w:cs="Times New Roman"/>
+          <w:sz w:val="24"/>
+          <w:szCs w:val="24"/>
+        </w:rPr>
+      </w:pPr>
+      <w:r>
+        <w:rPr>
+          <w:rFonts w:ascii="Times New Roman" w:hAnsi="Times New Roman" w:cs="Times New Roman"/>
+          <w:sz w:val="24"/>
+          <w:szCs w:val="24"/>
+        </w:rPr>
+        <w:t>00000001 484852 545352, 515748, 5748, 56</w:t>
+      </w:r>
+    </w:p>
+    <w:p>
+      <w:pPr>
+        <w:rPr>
+          <w:rFonts w:ascii="Times New Roman" w:hAnsi="Times New Roman" w:cs="Times New Roman"/>
+          <w:sz w:val="24"/>
+          <w:szCs w:val="24"/>
+        </w:rPr>
+      </w:pPr>
+      <w:r>
+        <w:rPr>
+          <w:rFonts w:ascii="Times New Roman" w:hAnsi="Times New Roman" w:cs="Times New Roman"/>
+          <w:sz w:val="24"/>
+          <w:szCs w:val="24"/>
+        </w:rPr>
+        <w:t>00000001 484849 5248</w:t>
+      </w:r>
+    </w:p>
+    <w:p>
+      <w:pPr>
+        <w:rPr>
+          <w:rFonts w:ascii="Times New Roman" w:hAnsi="Times New Roman" w:cs="Times New Roman"/>
+          <w:b/>
+          <w:sz w:val="24"/>
+          <w:szCs w:val="24"/>
+        </w:rPr>
+      </w:pPr>
+      <w:r>
+        <w:rPr>
+          <w:rFonts w:ascii="Times New Roman" w:hAnsi="Times New Roman" w:cs="Times New Roman"/>
+          <w:b/>
+          <w:sz w:val="24"/>
+          <w:szCs w:val="24"/>
+        </w:rPr>
+        <w:t>Format = 1</w:t>
+      </w:r>
+    </w:p>
+    <w:p>
+      <w:pPr>
+        <w:rPr>
+          <w:rFonts w:ascii="Times New Roman" w:hAnsi="Times New Roman" w:cs="Times New Roman"/>
+          <w:sz w:val="24"/>
+          <w:szCs w:val="24"/>
+        </w:rPr>
+      </w:pPr>
+      <w:r>
+        <w:rPr>
+          <w:rFonts w:ascii="Times New Roman" w:hAnsi="Times New Roman" w:cs="Times New Roman"/>
+          <w:sz w:val="24"/>
+          <w:szCs w:val="24"/>
+        </w:rPr>
+        <w:t>00000001 484851 5256, 554848, 504848</w:t>
+      </w:r>
+    </w:p>
+    <w:p>
+      <w:pPr>
+        <w:rPr>
+          <w:rFonts w:ascii="Times New Roman" w:hAnsi="Times New Roman" w:cs="Times New Roman"/>
+          <w:sz w:val="24"/>
+          <w:szCs w:val="24"/>
+        </w:rPr>
+      </w:pPr>
+      <w:r>
+        <w:rPr>
+          <w:rFonts w:ascii="Times New Roman" w:hAnsi="Times New Roman" w:cs="Times New Roman"/>
+          <w:sz w:val="24"/>
+          <w:szCs w:val="24"/>
+        </w:rPr>
+        <w:t>00000001 484850 5152, 554848</w:t>
+      </w:r>
+    </w:p>
+    <w:p>
+      <w:pPr>
+        <w:rPr>
+          <w:rFonts w:ascii="Times New Roman" w:hAnsi="Times New Roman" w:cs="Times New Roman"/>
+          <w:sz w:val="24"/>
+          <w:szCs w:val="24"/>
+        </w:rPr>
+      </w:pPr>
+      <w:r>
+        <w:rPr>
+          <w:rFonts w:ascii="Times New Roman" w:hAnsi="Times New Roman" w:cs="Times New Roman"/>
+          <w:sz w:val="24"/>
+          <w:szCs w:val="24"/>
+        </w:rPr>
+        <w:t>00000001 484851 504848, 5053484848, 565455</w:t>
+      </w:r>
+    </w:p>
+    <w:p>
+      <w:pPr>
+        <w:rPr>
+          <w:rFonts w:ascii="Times New Roman" w:hAnsi="Times New Roman" w:cs="Times New Roman"/>
+          <w:sz w:val="24"/>
+          <w:szCs w:val="24"/>
+        </w:rPr>
+      </w:pPr>
+      <w:r>
+        <w:rPr>
+          <w:rFonts w:ascii="Times New Roman" w:hAnsi="Times New Roman" w:cs="Times New Roman"/>
+          <w:sz w:val="24"/>
+          <w:szCs w:val="24"/>
+        </w:rPr>
+        <w:t>00000001 484852 545352, 515748, 5748, 56</w:t>
+      </w:r>
+    </w:p>
+    <w:p>
+      <w:pPr>
+        <w:rPr>
+          <w:rFonts w:ascii="Times New Roman" w:hAnsi="Times New Roman" w:cs="Times New Roman"/>
+          <w:sz w:val="24"/>
+          <w:szCs w:val="24"/>
+        </w:rPr>
+      </w:pPr>
+      <w:r>
+        <w:rPr>
+          <w:rFonts w:ascii="Times New Roman" w:hAnsi="Times New Roman" w:cs="Times New Roman"/>
+          <w:sz w:val="24"/>
+          <w:szCs w:val="24"/>
+        </w:rPr>
+        <w:t>00000001 484849 5248</w:t>
+      </w:r>
+    </w:p>
+    <w:p>
+      <w:pPr>
+        <w:rPr>
+          <w:rFonts w:ascii="Times New Roman" w:hAnsi="Times New Roman" w:cs="Times New Roman"/>
+          <w:b/>
+          <w:sz w:val="24"/>
+          <w:szCs w:val="24"/>
+        </w:rPr>
+      </w:pPr>
+      <w:r>
+        <w:rPr>
+          <w:rFonts w:ascii="Times New Roman" w:hAnsi="Times New Roman" w:cs="Times New Roman"/>
+          <w:b/>
+          <w:sz w:val="24"/>
+          <w:szCs w:val="24"/>
+        </w:rPr>
+        <w:t>Format = 2</w:t>
+      </w:r>
+    </w:p>
+    <w:p>
+      <w:pPr>
+        <w:rPr>
+          <w:rFonts w:ascii="Times New Roman" w:hAnsi="Times New Roman" w:cs="Times New Roman"/>
+          <w:sz w:val="24"/>
+          <w:szCs w:val="24"/>
+        </w:rPr>
+      </w:pPr>
+      <w:r>
+        <w:rPr>
+          <w:rFonts w:ascii="Times New Roman" w:hAnsi="Times New Roman" w:cs="Times New Roman"/>
+          <w:sz w:val="24"/>
+          <w:szCs w:val="24"/>
+        </w:rPr>
+        <w:t xml:space="preserve">00000000 00000011 0000000000110000 0000001010111100 0000000011001000 </w:t>
+      </w:r>
+    </w:p>
+    <w:p>
+      <w:pPr>
+        <w:rPr>
+          <w:rFonts w:ascii="Times New Roman" w:hAnsi="Times New Roman" w:cs="Times New Roman"/>
+          <w:sz w:val="24"/>
+          <w:szCs w:val="24"/>
+        </w:rPr>
+      </w:pPr>
+      <w:r>
+        <w:rPr>
+          <w:rFonts w:ascii="Times New Roman" w:hAnsi="Times New Roman" w:cs="Times New Roman"/>
+          <w:sz w:val="24"/>
+          <w:szCs w:val="24"/>
+        </w:rPr>
+        <w:t>00000000 00000010 0000000000100010 0000001010111100</w:t>
+      </w:r>
+    </w:p>
+    <w:p>
+      <w:pPr>
+        <w:rPr>
+          <w:rFonts w:ascii="Times New Roman" w:hAnsi="Times New Roman" w:cs="Times New Roman"/>
+          <w:sz w:val="24"/>
+          <w:szCs w:val="24"/>
+        </w:rPr>
+      </w:pPr>
+      <w:r>
+        <w:rPr>
+          <w:rFonts w:ascii="Times New Roman" w:hAnsi="Times New Roman" w:cs="Times New Roman"/>
+          <w:sz w:val="24"/>
+          <w:szCs w:val="24"/>
+        </w:rPr>
+        <w:t>00000000 00000011 0000000011001000 0110000110101000 0000001101100011</w:t>
+      </w:r>
+    </w:p>
+    <w:p>
+      <w:pPr>
+        <w:rPr>
+          <w:rFonts w:ascii="Times New Roman" w:hAnsi="Times New Roman" w:cs="Times New Roman"/>
+          <w:sz w:val="24"/>
+          <w:szCs w:val="24"/>
+        </w:rPr>
+      </w:pPr>
+      <w:r>
+        <w:rPr>
+          <w:rFonts w:ascii="Times New Roman" w:hAnsi="Times New Roman" w:cs="Times New Roman"/>
+          <w:sz w:val="24"/>
+          <w:szCs w:val="24"/>
+        </w:rPr>
+        <w:t xml:space="preserve">00000000 00000100 0000001010001110 0000000110000110 0000000001011010 0000000000001000 </w:t>
+      </w:r>
+    </w:p>
+    <w:p>
+      <w:pPr>
+        <w:rPr>
+          <w:rFonts w:ascii="Times New Roman" w:hAnsi="Times New Roman" w:cs="Times New Roman"/>
+          <w:sz w:val="24"/>
+          <w:szCs w:val="24"/>
+        </w:rPr>
+      </w:pPr>
+      <w:r>
+        <w:rPr>
+          <w:rFonts w:ascii="Times New Roman" w:hAnsi="Times New Roman" w:cs="Times New Roman"/>
+          <w:sz w:val="24"/>
+          <w:szCs w:val="24"/>
+        </w:rPr>
+        <w:t>00000000 00000001 0000000000101000</w:t>
+      </w:r>
+    </w:p>
+    <w:p>
+      <w:pPr>
+        <w:rPr>
+          <w:rFonts w:ascii="Times New Roman" w:hAnsi="Times New Roman" w:cs="Times New Roman"/>
+          <w:b/>
+          <w:sz w:val="24"/>
+          <w:szCs w:val="24"/>
+        </w:rPr>
+      </w:pPr>
+      <w:r>
+        <w:rPr>
+          <w:rFonts w:ascii="Times New Roman" w:hAnsi="Times New Roman" w:cs="Times New Roman"/>
+          <w:b/>
+          <w:sz w:val="24"/>
+          <w:szCs w:val="24"/>
+        </w:rPr>
+        <w:t>Format = 3</w:t>
+      </w:r>
+    </w:p>
+    <w:p>
+      <w:pPr>
+        <w:rPr>
+          <w:rFonts w:ascii="Times New Roman" w:hAnsi="Times New Roman" w:cs="Times New Roman"/>
+          <w:sz w:val="24"/>
+          <w:szCs w:val="24"/>
+        </w:rPr>
+      </w:pPr>
+      <w:r>
+        <w:rPr>
+          <w:rFonts w:ascii="Times New Roman" w:hAnsi="Times New Roman" w:cs="Times New Roman"/>
+          <w:sz w:val="24"/>
+          <w:szCs w:val="24"/>
+        </w:rPr>
+        <w:t xml:space="preserve">00000000 00000011 0000000000110000 0000001010111100 0000000011001000 </w:t>
+      </w:r>
+    </w:p>
+    <w:p>
+      <w:pPr>
+        <w:rPr>
+          <w:rFonts w:ascii="Times New Roman" w:hAnsi="Times New Roman" w:cs="Times New Roman"/>
+          <w:sz w:val="24"/>
+          <w:szCs w:val="24"/>
+        </w:rPr>
+      </w:pPr>
+      <w:r>
+        <w:rPr>
+          <w:rFonts w:ascii="Times New Roman" w:hAnsi="Times New Roman" w:cs="Times New Roman"/>
+          <w:sz w:val="24"/>
+          <w:szCs w:val="24"/>
+        </w:rPr>
+        <w:t>00000001 484850 5152, 554848</w:t>
+      </w:r>
+    </w:p>
+    <w:p>
+      <w:pPr>
+        <w:rPr>
+          <w:rFonts w:ascii="Times New Roman" w:hAnsi="Times New Roman" w:cs="Times New Roman"/>
+          <w:sz w:val="24"/>
+          <w:szCs w:val="24"/>
+        </w:rPr>
+      </w:pPr>
+      <w:r>
+        <w:rPr>
+          <w:rFonts w:ascii="Times New Roman" w:hAnsi="Times New Roman" w:cs="Times New Roman"/>
+          <w:sz w:val="24"/>
+          <w:szCs w:val="24"/>
+        </w:rPr>
+        <w:t>00000001 484851 504848, 5053484848, 565455</w:t>
+      </w:r>
+    </w:p>
+    <w:p>
+      <w:pPr>
+        <w:rPr>
+          <w:rFonts w:ascii="Times New Roman" w:hAnsi="Times New Roman" w:cs="Times New Roman"/>
+          <w:sz w:val="24"/>
+          <w:szCs w:val="24"/>
+        </w:rPr>
+      </w:pPr>
+      <w:r>
+        <w:rPr>
+          <w:rFonts w:ascii="Times New Roman" w:hAnsi="Times New Roman" w:cs="Times New Roman"/>
+          <w:sz w:val="24"/>
+          <w:szCs w:val="24"/>
+        </w:rPr>
+        <w:t xml:space="preserve">00000000 00000100 0000001010001110 0000000110000110 0000000001011010 0000000000001000 </w:t>
+      </w:r>
+    </w:p>
+    <w:p>
+      <w:pPr>
+        <w:rPr>
+          <w:rFonts w:ascii="Times New Roman" w:hAnsi="Times New Roman" w:cs="Times New Roman"/>
+          <w:sz w:val="24"/>
+          <w:szCs w:val="24"/>
+        </w:rPr>
+      </w:pPr>
+      <w:r>
+        <w:rPr>
+          <w:rFonts w:ascii="Times New Roman" w:hAnsi="Times New Roman" w:cs="Times New Roman"/>
+          <w:sz w:val="24"/>
+          <w:szCs w:val="24"/>
+        </w:rPr>
+        <w:t>00000000 00000001 0000000000101000</w:t>
+      </w:r>
+    </w:p>
+    <w:p>
+      <w:pPr>
+        <w:rPr>
+          <w:rFonts w:ascii="Times New Roman" w:hAnsi="Times New Roman" w:cs="Times New Roman"/>
+          <w:sz w:val="24"/>
+          <w:szCs w:val="24"/>
+        </w:rPr>
+      </w:pPr>
+    </w:p>
+    <w:p>
+      <w:pPr>
+        <w:rPr>
+          <w:rFonts w:ascii="Times New Roman" w:hAnsi="Times New Roman" w:cs="Times New Roman"/>
+          <w:b/>
+          <w:sz w:val="24"/>
+          <w:szCs w:val="24"/>
+        </w:rPr>
+      </w:pPr>
+      <w:r>
+        <w:rPr>
+          <w:rFonts w:ascii="Times New Roman" w:hAnsi="Times New Roman" w:cs="Times New Roman"/>
+          <w:b/>
+          <w:sz w:val="24"/>
+          <w:szCs w:val="24"/>
+        </w:rPr>
+        <w:lastRenderedPageBreak/>
+        <w:t>Actual Output:</w:t>
+      </w:r>
+    </w:p>
+    <w:p>
+      <w:pPr>
+        <w:rPr>
+          <w:rFonts w:ascii="Times New Roman" w:hAnsi="Times New Roman" w:cs="Times New Roman"/>
+          <w:b/>
+          <w:sz w:val="24"/>
+          <w:szCs w:val="24"/>
+        </w:rPr>
+      </w:pPr>
+      <w:r>
+        <w:rPr>
+          <w:rFonts w:ascii="Times New Roman" w:hAnsi="Times New Roman" w:cs="Times New Roman"/>
+          <w:b/>
+          <w:sz w:val="24"/>
+          <w:szCs w:val="24"/>
+        </w:rPr>
+        <w:t xml:space="preserve">Commands: </w:t>
+      </w:r>
+    </w:p>
+    <w:p>
+      <w:pPr>
+        <w:rPr>
+          <w:rFonts w:ascii="Times New Roman" w:hAnsi="Times New Roman" w:cs="Times New Roman"/>
+          <w:b/>
+          <w:sz w:val="24"/>
+          <w:szCs w:val="24"/>
+        </w:rPr>
+      </w:pPr>
+      <w:r>
+        <w:rPr>
+          <w:rFonts w:ascii="Times New Roman" w:hAnsi="Times New Roman" w:cs="Times New Roman"/>
+          <w:b/>
+          <w:sz w:val="24"/>
+          <w:szCs w:val="24"/>
+        </w:rPr>
+        <w:t>Format = 0</w:t>
+      </w:r>
+    </w:p>
+    <w:p>
+      <w:pPr>
+        <w:rPr>
+          <w:rFonts w:ascii="Times New Roman" w:hAnsi="Times New Roman" w:cs="Times New Roman"/>
+          <w:sz w:val="24"/>
+          <w:szCs w:val="24"/>
+        </w:rPr>
+      </w:pPr>
+      <w:r>
+        <w:rPr>
+          <w:rFonts w:ascii="Times New Roman" w:hAnsi="Times New Roman" w:cs="Times New Roman"/>
+          <w:sz w:val="24"/>
+          <w:szCs w:val="24"/>
+        </w:rPr>
+        <w:t>00000001 484851 5256, 554848, 504848</w:t>
+      </w:r>
+    </w:p>
+    <w:p>
+      <w:pPr>
+        <w:rPr>
+          <w:rFonts w:ascii="Times New Roman" w:hAnsi="Times New Roman" w:cs="Times New Roman"/>
+          <w:sz w:val="24"/>
+          <w:szCs w:val="24"/>
+        </w:rPr>
+      </w:pPr>
+      <w:r>
+        <w:rPr>
+          <w:rFonts w:ascii="Times New Roman" w:hAnsi="Times New Roman" w:cs="Times New Roman"/>
+          <w:sz w:val="24"/>
+          <w:szCs w:val="24"/>
+        </w:rPr>
+        <w:t>00000000 00000010 0000000000100010 0000001010111100</w:t>
+      </w:r>
+    </w:p>
+    <w:p>
+      <w:pPr>
+        <w:rPr>
+          <w:rFonts w:ascii="Times New Roman" w:hAnsi="Times New Roman" w:cs="Times New Roman"/>
+          <w:sz w:val="24"/>
+          <w:szCs w:val="24"/>
+        </w:rPr>
+      </w:pPr>
+      <w:r>
+        <w:rPr>
+          <w:rFonts w:ascii="Times New Roman" w:hAnsi="Times New Roman" w:cs="Times New Roman"/>
+          <w:sz w:val="24"/>
+          <w:szCs w:val="24"/>
+        </w:rPr>
+        <w:t>00000000 00000011 0000000011001000 0110000110101000 0000001101100011</w:t>
+      </w:r>
+    </w:p>
+    <w:p>
+      <w:pPr>
+        <w:rPr>
+          <w:rFonts w:ascii="Times New Roman" w:hAnsi="Times New Roman" w:cs="Times New Roman"/>
+          <w:sz w:val="24"/>
+          <w:szCs w:val="24"/>
+        </w:rPr>
+      </w:pPr>
+      <w:r>
+        <w:rPr>
+          <w:rFonts w:ascii="Times New Roman" w:hAnsi="Times New Roman" w:cs="Times New Roman"/>
+          <w:sz w:val="24"/>
+          <w:szCs w:val="24"/>
+        </w:rPr>
+        <w:t>00000001 484852 545352, 515748, 5748, 56</w:t>
+      </w:r>
+    </w:p>
+    <w:p>
+      <w:pPr>
+        <w:rPr>
+          <w:rFonts w:ascii="Times New Roman" w:hAnsi="Times New Roman" w:cs="Times New Roman"/>
+          <w:sz w:val="24"/>
+          <w:szCs w:val="24"/>
+        </w:rPr>
+      </w:pPr>
+      <w:r>
+        <w:rPr>
+          <w:rFonts w:ascii="Times New Roman" w:hAnsi="Times New Roman" w:cs="Times New Roman"/>
+          <w:sz w:val="24"/>
+          <w:szCs w:val="24"/>
+        </w:rPr>
+        <w:t>00000001 484849 5248</w:t>
+      </w:r>
+    </w:p>
+    <w:p>
+      <w:pPr>
+        <w:rPr>
+          <w:rFonts w:ascii="Times New Roman" w:hAnsi="Times New Roman" w:cs="Times New Roman"/>
+          <w:b/>
+          <w:sz w:val="24"/>
+          <w:szCs w:val="24"/>
+        </w:rPr>
+      </w:pPr>
+      <w:r>
+        <w:rPr>
+          <w:rFonts w:ascii="Times New Roman" w:hAnsi="Times New Roman" w:cs="Times New Roman"/>
+          <w:b/>
+          <w:sz w:val="24"/>
+          <w:szCs w:val="24"/>
+        </w:rPr>
+        <w:t>Format = 1</w:t>
+      </w:r>
+    </w:p>
+    <w:p>
+      <w:pPr>
+        <w:rPr>
+          <w:rFonts w:ascii="Times New Roman" w:hAnsi="Times New Roman" w:cs="Times New Roman"/>
+          <w:sz w:val="24"/>
+          <w:szCs w:val="24"/>
+        </w:rPr>
+      </w:pPr>
+      <w:r>
+        <w:rPr>
+          <w:rFonts w:ascii="Times New Roman" w:hAnsi="Times New Roman" w:cs="Times New Roman"/>
+          <w:sz w:val="24"/>
+          <w:szCs w:val="24"/>
+        </w:rPr>
+        <w:t>00000001 484851 5256, 554848, 504848</w:t>
+      </w:r>
+    </w:p>
+    <w:p>
+      <w:pPr>
+        <w:rPr>
+          <w:rFonts w:ascii="Times New Roman" w:hAnsi="Times New Roman" w:cs="Times New Roman"/>
+          <w:sz w:val="24"/>
+          <w:szCs w:val="24"/>
+        </w:rPr>
+      </w:pPr>
+      <w:r>
+        <w:rPr>
+          <w:rFonts w:ascii="Times New Roman" w:hAnsi="Times New Roman" w:cs="Times New Roman"/>
+          <w:sz w:val="24"/>
+          <w:szCs w:val="24"/>
+        </w:rPr>
+        <w:t>00000001 484850 5152, 554848</w:t>
+      </w:r>
+    </w:p>
+    <w:p>
+      <w:pPr>
+        <w:rPr>
+          <w:rFonts w:ascii="Times New Roman" w:hAnsi="Times New Roman" w:cs="Times New Roman"/>
+          <w:sz w:val="24"/>
+          <w:szCs w:val="24"/>
+        </w:rPr>
+      </w:pPr>
+      <w:r>
+        <w:rPr>
+          <w:rFonts w:ascii="Times New Roman" w:hAnsi="Times New Roman" w:cs="Times New Roman"/>
+          <w:sz w:val="24"/>
+          <w:szCs w:val="24"/>
+        </w:rPr>
+        <w:t>00000001 484851 504848, 5053484848, 565455</w:t>
+      </w:r>
+    </w:p>
+    <w:p>
+      <w:pPr>
+        <w:rPr>
+          <w:rFonts w:ascii="Times New Roman" w:hAnsi="Times New Roman" w:cs="Times New Roman"/>
+          <w:sz w:val="24"/>
+          <w:szCs w:val="24"/>
+        </w:rPr>
+      </w:pPr>
+      <w:r>
+        <w:rPr>
+          <w:rFonts w:ascii="Times New Roman" w:hAnsi="Times New Roman" w:cs="Times New Roman"/>
+          <w:sz w:val="24"/>
+          <w:szCs w:val="24"/>
+        </w:rPr>
+        <w:t>00000001 484852 545352, 515748, 5748, 56</w:t>
+      </w:r>
+    </w:p>
+    <w:p>
+      <w:pPr>
+        <w:rPr>
+          <w:rFonts w:ascii="Times New Roman" w:hAnsi="Times New Roman" w:cs="Times New Roman"/>
+          <w:sz w:val="24"/>
+          <w:szCs w:val="24"/>
+        </w:rPr>
+      </w:pPr>
+      <w:r>
+        <w:rPr>
+          <w:rFonts w:ascii="Times New Roman" w:hAnsi="Times New Roman" w:cs="Times New Roman"/>
+          <w:sz w:val="24"/>
+          <w:szCs w:val="24"/>
+        </w:rPr>
+        <w:t>00000001 484849 5248</w:t>
+      </w:r>
+    </w:p>
+    <w:p>
+      <w:pPr>
+        <w:rPr>
+          <w:rFonts w:ascii="Times New Roman" w:hAnsi="Times New Roman" w:cs="Times New Roman"/>
+          <w:b/>
+          <w:sz w:val="24"/>
+          <w:szCs w:val="24"/>
+        </w:rPr>
+      </w:pPr>
+      <w:r>
+        <w:rPr>
+          <w:rFonts w:ascii="Times New Roman" w:hAnsi="Times New Roman" w:cs="Times New Roman"/>
+          <w:b/>
+          <w:sz w:val="24"/>
+          <w:szCs w:val="24"/>
+        </w:rPr>
+        <w:t>Format = 2</w:t>
+      </w:r>
+    </w:p>
+    <w:p>
+      <w:pPr>
+        <w:rPr>
+          <w:rFonts w:ascii="Times New Roman" w:hAnsi="Times New Roman" w:cs="Times New Roman"/>
+          <w:sz w:val="24"/>
+          <w:szCs w:val="24"/>
+        </w:rPr>
+      </w:pPr>
+      <w:r>
+        <w:rPr>
+          <w:rFonts w:ascii="Times New Roman" w:hAnsi="Times New Roman" w:cs="Times New Roman"/>
+          <w:sz w:val="24"/>
+          <w:szCs w:val="24"/>
+        </w:rPr>
+        <w:t xml:space="preserve">00000000 00000011 0000000000110000 0000001010111100 0000000011001000 </w:t>
+      </w:r>
+    </w:p>
+    <w:p>
+      <w:pPr>
+        <w:rPr>
+          <w:rFonts w:ascii="Times New Roman" w:hAnsi="Times New Roman" w:cs="Times New Roman"/>
+          <w:sz w:val="24"/>
+          <w:szCs w:val="24"/>
+        </w:rPr>
+      </w:pPr>
+      <w:r>
+        <w:rPr>
+          <w:rFonts w:ascii="Times New Roman" w:hAnsi="Times New Roman" w:cs="Times New Roman"/>
+          <w:sz w:val="24"/>
+          <w:szCs w:val="24"/>
+        </w:rPr>
+        <w:t>00000000 00000010 0000000000100010 0000001010111100</w:t>
+      </w:r>
+    </w:p>
+    <w:p>
+      <w:pPr>
+        <w:rPr>
+          <w:rFonts w:ascii="Times New Roman" w:hAnsi="Times New Roman" w:cs="Times New Roman"/>
+          <w:sz w:val="24"/>
+          <w:szCs w:val="24"/>
+        </w:rPr>
+      </w:pPr>
+      <w:r>
+        <w:rPr>
+          <w:rFonts w:ascii="Times New Roman" w:hAnsi="Times New Roman" w:cs="Times New Roman"/>
+          <w:sz w:val="24"/>
+          <w:szCs w:val="24"/>
+        </w:rPr>
+        <w:t>00000000 00000011 0000000011001000 0110000110101000 0000001101100011</w:t>
+      </w:r>
+    </w:p>
+    <w:p>
+      <w:pPr>
+        <w:rPr>
+          <w:rFonts w:ascii="Times New Roman" w:hAnsi="Times New Roman" w:cs="Times New Roman"/>
+          <w:sz w:val="24"/>
+          <w:szCs w:val="24"/>
+        </w:rPr>
+      </w:pPr>
+      <w:r>
+        <w:rPr>
+          <w:rFonts w:ascii="Times New Roman" w:hAnsi="Times New Roman" w:cs="Times New Roman"/>
+          <w:sz w:val="24"/>
+          <w:szCs w:val="24"/>
+        </w:rPr>
+        <w:t xml:space="preserve">00000000 00000100 0000001010001110 0000000110000110 0000000001011010 0000000000001000 </w:t>
+      </w:r>
+    </w:p>
+    <w:p>
+      <w:pPr>
+        <w:rPr>
+          <w:rFonts w:ascii="Times New Roman" w:hAnsi="Times New Roman" w:cs="Times New Roman"/>
+          <w:sz w:val="24"/>
+          <w:szCs w:val="24"/>
+        </w:rPr>
+      </w:pPr>
+      <w:r>
+        <w:rPr>
+          <w:rFonts w:ascii="Times New Roman" w:hAnsi="Times New Roman" w:cs="Times New Roman"/>
+          <w:sz w:val="24"/>
+          <w:szCs w:val="24"/>
+        </w:rPr>
+        <w:t>00000000 00000001 0000000000101000</w:t>
+      </w:r>
+    </w:p>
+    <w:p>
+      <w:pPr>
+        <w:rPr>
+          <w:rFonts w:ascii="Times New Roman" w:hAnsi="Times New Roman" w:cs="Times New Roman"/>
+          <w:b/>
+          <w:sz w:val="24"/>
+          <w:szCs w:val="24"/>
+        </w:rPr>
+      </w:pPr>
+      <w:r>
+        <w:rPr>
+          <w:rFonts w:ascii="Times New Roman" w:hAnsi="Times New Roman" w:cs="Times New Roman"/>
+          <w:b/>
+          <w:sz w:val="24"/>
+          <w:szCs w:val="24"/>
+        </w:rPr>
+        <w:t>Format = 3</w:t>
+      </w:r>
+    </w:p>
+    <w:p>
+      <w:pPr>
+        <w:rPr>
+          <w:rFonts w:ascii="Times New Roman" w:hAnsi="Times New Roman" w:cs="Times New Roman"/>
+          <w:sz w:val="24"/>
+          <w:szCs w:val="24"/>
+        </w:rPr>
+      </w:pPr>
+      <w:r>
+        <w:rPr>
+          <w:rFonts w:ascii="Times New Roman" w:hAnsi="Times New Roman" w:cs="Times New Roman"/>
+          <w:sz w:val="24"/>
+          <w:szCs w:val="24"/>
+        </w:rPr>
+        <w:t xml:space="preserve">00000000 00000011 0000000000110000 0000001010111100 0000000011001000 </w:t>
+      </w:r>
+    </w:p>
+    <w:p>
+      <w:pPr>
+        <w:rPr>
+          <w:rFonts w:ascii="Times New Roman" w:hAnsi="Times New Roman" w:cs="Times New Roman"/>
+          <w:sz w:val="24"/>
+          <w:szCs w:val="24"/>
+        </w:rPr>
+      </w:pPr>
+      <w:r>
+        <w:rPr>
+          <w:rFonts w:ascii="Times New Roman" w:hAnsi="Times New Roman" w:cs="Times New Roman"/>
+          <w:sz w:val="24"/>
+          <w:szCs w:val="24"/>
+        </w:rPr>
+        <w:t>00000001 484850 5152, 554848</w:t>
+      </w:r>
+    </w:p>
+    <w:p>
+      <w:pPr>
+        <w:rPr>
+          <w:rFonts w:ascii="Times New Roman" w:hAnsi="Times New Roman" w:cs="Times New Roman"/>
+          <w:sz w:val="24"/>
+          <w:szCs w:val="24"/>
+        </w:rPr>
+      </w:pPr>
+      <w:r>
+        <w:rPr>
+          <w:rFonts w:ascii="Times New Roman" w:hAnsi="Times New Roman" w:cs="Times New Roman"/>
+          <w:sz w:val="24"/>
+          <w:szCs w:val="24"/>
+        </w:rPr>
+        <w:t>00000001 484851 504848, 5053484848, 565455</w:t>
+      </w:r>
+    </w:p>
+    <w:p>
+      <w:pPr>
+        <w:rPr>
+          <w:rFonts w:ascii="Times New Roman" w:hAnsi="Times New Roman" w:cs="Times New Roman"/>
+          <w:sz w:val="24"/>
+          <w:szCs w:val="24"/>
+        </w:rPr>
+      </w:pPr>
+      <w:r>
+        <w:rPr>
+          <w:rFonts w:ascii="Times New Roman" w:hAnsi="Times New Roman" w:cs="Times New Roman"/>
+          <w:sz w:val="24"/>
+          <w:szCs w:val="24"/>
+        </w:rPr>
+        <w:t xml:space="preserve">00000000 00000100 0000001010001110 0000000110000110 0000000001011010 0000000000001000 </w:t>
+      </w:r>
+    </w:p>
+    <w:p>
+      <w:pPr>
+        <w:rPr>
+          <w:rFonts w:ascii="Times New Roman" w:hAnsi="Times New Roman" w:cs="Times New Roman"/>
+          <w:sz w:val="24"/>
+          <w:szCs w:val="24"/>
+        </w:rPr>
+      </w:pPr>
+      <w:r>
+        <w:rPr>
+          <w:rFonts w:ascii="Times New Roman" w:hAnsi="Times New Roman" w:cs="Times New Roman"/>
+          <w:sz w:val="24"/>
+          <w:szCs w:val="24"/>
+        </w:rPr>
+        <w:t>00000000 00000001 0000000000101000</w:t>
+      </w:r>
+    </w:p>
+    <w:p>
+      <w:pPr>
+        <w:rPr>
+          <w:rFonts w:ascii="Times New Roman" w:hAnsi="Times New Roman" w:cs="Times New Roman"/>
+          <w:sz w:val="24"/>
+          <w:szCs w:val="24"/>
+        </w:rPr>
+      </w:pPr>
+    </w:p>
+    <w:p>
+      <w:pPr>
+        <w:rPr>
+          <w:rFonts w:ascii="Times New Roman" w:hAnsi="Times New Roman" w:cs="Times New Roman"/>
+          <w:b/>
+          <w:sz w:val="24"/>
+          <w:szCs w:val="24"/>
+        </w:rPr>
+      </w:pPr>
+      <w:r>
+        <w:rPr>
+          <w:rFonts w:ascii="Times New Roman" w:hAnsi="Times New Roman" w:cs="Times New Roman"/>
+          <w:b/>
+          <w:sz w:val="24"/>
+          <w:szCs w:val="24"/>
+        </w:rPr>
+        <w:t>Case 2</w:t>
+      </w:r>
+    </w:p>
+    <w:p>
+      <w:pPr>
+        <w:rPr>
+          <w:rFonts w:ascii="Times New Roman" w:hAnsi="Times New Roman" w:cs="Times New Roman"/>
+          <w:sz w:val="24"/>
+          <w:szCs w:val="24"/>
+        </w:rPr>
+      </w:pPr>
+      <w:r>
+        <w:rPr>
+          <w:rFonts w:ascii="Times New Roman" w:hAnsi="Times New Roman" w:cs="Times New Roman"/>
+          <w:b/>
+          <w:sz w:val="24"/>
+          <w:szCs w:val="24"/>
+        </w:rPr>
+        <w:lastRenderedPageBreak/>
+        <w:t>The Rational:</w:t>
+      </w:r>
+      <w:r>
+        <w:rPr>
+          <w:rFonts w:ascii="Times New Roman" w:hAnsi="Times New Roman" w:cs="Times New Roman"/>
+          <w:sz w:val="24"/>
+          <w:szCs w:val="24"/>
+        </w:rPr>
+        <w:t xml:space="preserve"> This test case was to test that</w:t>
+      </w:r>
+      <w:r>
+        <w:rPr>
+          <w:rFonts w:ascii="Times New Roman" w:hAnsi="Times New Roman" w:cs="Times New Roman"/>
+          <w:sz w:val="24"/>
+          <w:szCs w:val="24"/>
+        </w:rPr>
+        <w:t xml:space="preserve"> it can handle errors in format, meaning if an invalid format was passed to client what the </w:t>
+      </w:r>
+      <w:proofErr w:type="spellStart"/>
+      <w:r>
+        <w:rPr>
+          <w:rFonts w:ascii="Times New Roman" w:hAnsi="Times New Roman" w:cs="Times New Roman"/>
+          <w:sz w:val="24"/>
+          <w:szCs w:val="24"/>
+        </w:rPr>
+        <w:t>out put</w:t>
+      </w:r>
+      <w:proofErr w:type="spellEnd"/>
+      <w:r>
+        <w:rPr>
+          <w:rFonts w:ascii="Times New Roman" w:hAnsi="Times New Roman" w:cs="Times New Roman"/>
+          <w:sz w:val="24"/>
+          <w:szCs w:val="24"/>
+        </w:rPr>
+        <w:t xml:space="preserve"> would be.</w:t>
+      </w:r>
+    </w:p>
+    <w:p>
+      <w:pPr>
+        <w:rPr>
+          <w:rFonts w:ascii="Times New Roman" w:hAnsi="Times New Roman" w:cs="Times New Roman"/>
+          <w:b/>
+          <w:sz w:val="24"/>
+          <w:szCs w:val="24"/>
+        </w:rPr>
+      </w:pPr>
+      <w:r>
+        <w:rPr>
+          <w:rFonts w:ascii="Times New Roman" w:hAnsi="Times New Roman" w:cs="Times New Roman"/>
+          <w:b/>
+          <w:sz w:val="24"/>
+          <w:szCs w:val="24"/>
+        </w:rPr>
+        <w:t>Content:</w:t>
+      </w:r>
+    </w:p>
+    <w:p>
+      <w:pPr>
+        <w:rPr>
+          <w:rFonts w:ascii="Times New Roman" w:hAnsi="Times New Roman" w:cs="Times New Roman"/>
+          <w:b/>
+          <w:sz w:val="24"/>
+          <w:szCs w:val="24"/>
+        </w:rPr>
+      </w:pPr>
+      <w:r>
+        <w:rPr>
+          <w:rFonts w:ascii="Times New Roman" w:hAnsi="Times New Roman" w:cs="Times New Roman"/>
+          <w:b/>
+          <w:sz w:val="24"/>
+          <w:szCs w:val="24"/>
+        </w:rPr>
+        <w:t>Input:</w:t>
+      </w:r>
+    </w:p>
+    <w:p>
+      <w:pPr>
+        <w:rPr>
+          <w:rFonts w:ascii="Times New Roman" w:hAnsi="Times New Roman" w:cs="Times New Roman"/>
+          <w:sz w:val="24"/>
+          <w:szCs w:val="24"/>
+        </w:rPr>
+      </w:pPr>
+      <w:r>
+        <w:rPr>
+          <w:rFonts w:ascii="Times New Roman" w:hAnsi="Times New Roman" w:cs="Times New Roman"/>
+          <w:sz w:val="24"/>
+          <w:szCs w:val="24"/>
+        </w:rPr>
+        <w:t>00000001 484851 5256, 554848, 504848</w:t>
+      </w:r>
+    </w:p>
+    <w:p>
+      <w:pPr>
+        <w:rPr>
+          <w:rFonts w:ascii="Times New Roman" w:hAnsi="Times New Roman" w:cs="Times New Roman"/>
+          <w:sz w:val="24"/>
+          <w:szCs w:val="24"/>
+        </w:rPr>
+      </w:pPr>
+      <w:r>
+        <w:rPr>
+          <w:rFonts w:ascii="Times New Roman" w:hAnsi="Times New Roman" w:cs="Times New Roman"/>
+          <w:sz w:val="24"/>
+          <w:szCs w:val="24"/>
+        </w:rPr>
+        <w:t>00000000 00000010 0000000000100010 0000001010111100</w:t>
+      </w:r>
+    </w:p>
+    <w:p>
+      <w:pPr>
+        <w:rPr>
+          <w:rFonts w:ascii="Times New Roman" w:hAnsi="Times New Roman" w:cs="Times New Roman"/>
+          <w:sz w:val="24"/>
+          <w:szCs w:val="24"/>
+        </w:rPr>
+      </w:pPr>
+      <w:r>
+        <w:rPr>
+          <w:rFonts w:ascii="Times New Roman" w:hAnsi="Times New Roman" w:cs="Times New Roman"/>
+          <w:sz w:val="24"/>
+          <w:szCs w:val="24"/>
+        </w:rPr>
+        <w:t>00000000 00000011 0000000011001000 0110000110101000 0000001101100011</w:t>
+      </w:r>
+    </w:p>
+    <w:p>
+      <w:pPr>
+        <w:rPr>
+          <w:rFonts w:ascii="Times New Roman" w:hAnsi="Times New Roman" w:cs="Times New Roman"/>
+          <w:sz w:val="24"/>
+          <w:szCs w:val="24"/>
+        </w:rPr>
+      </w:pPr>
+      <w:r>
+        <w:rPr>
+          <w:rFonts w:ascii="Times New Roman" w:hAnsi="Times New Roman" w:cs="Times New Roman"/>
+          <w:sz w:val="24"/>
+          <w:szCs w:val="24"/>
+        </w:rPr>
+        <w:t>00000001 484852 545352, 515748, 5748, 56</w:t>
+      </w:r>
+    </w:p>
+    <w:p>
+      <w:pPr>
+        <w:rPr>
+          <w:rFonts w:ascii="Times New Roman" w:hAnsi="Times New Roman" w:cs="Times New Roman"/>
+          <w:sz w:val="24"/>
+          <w:szCs w:val="24"/>
+        </w:rPr>
+      </w:pPr>
+      <w:r>
+        <w:rPr>
+          <w:rFonts w:ascii="Times New Roman" w:hAnsi="Times New Roman" w:cs="Times New Roman"/>
+          <w:sz w:val="24"/>
+          <w:szCs w:val="24"/>
+        </w:rPr>
+        <w:t>00000001 484849 5248</w:t>
+      </w:r>
+    </w:p>
+    <w:p>
+      <w:pPr>
+        <w:rPr>
+          <w:rFonts w:ascii="Times New Roman" w:hAnsi="Times New Roman" w:cs="Times New Roman"/>
+          <w:sz w:val="24"/>
+          <w:szCs w:val="24"/>
+        </w:rPr>
+      </w:pPr>
+    </w:p>
+    <w:p>
+      <w:pPr>
+        <w:rPr>
+          <w:rFonts w:ascii="Times New Roman" w:hAnsi="Times New Roman" w:cs="Times New Roman"/>
+          <w:b/>
+          <w:sz w:val="24"/>
+          <w:szCs w:val="24"/>
+        </w:rPr>
+      </w:pPr>
+      <w:r>
+        <w:rPr>
+          <w:rFonts w:ascii="Times New Roman" w:hAnsi="Times New Roman" w:cs="Times New Roman"/>
+          <w:b/>
+          <w:sz w:val="24"/>
+          <w:szCs w:val="24"/>
+        </w:rPr>
+        <w:t>Expected Output:</w:t>
+      </w:r>
+    </w:p>
+    <w:p>
+      <w:pPr>
+        <w:rPr>
+          <w:rFonts w:ascii="Times New Roman" w:hAnsi="Times New Roman" w:cs="Times New Roman"/>
+          <w:b/>
+          <w:sz w:val="24"/>
+          <w:szCs w:val="24"/>
+        </w:rPr>
+      </w:pPr>
+      <w:r>
+        <w:rPr>
+          <w:rFonts w:ascii="Times New Roman" w:hAnsi="Times New Roman" w:cs="Times New Roman"/>
+          <w:b/>
+          <w:sz w:val="24"/>
+          <w:szCs w:val="24"/>
+        </w:rPr>
+        <w:t xml:space="preserve">Commands: </w:t>
+      </w:r>
+    </w:p>
+    <w:p>
+      <w:pPr>
+        <w:rPr>
+          <w:rFonts w:ascii="Times New Roman" w:hAnsi="Times New Roman" w:cs="Times New Roman"/>
+          <w:b/>
+          <w:sz w:val="24"/>
+          <w:szCs w:val="24"/>
+        </w:rPr>
+      </w:pPr>
+      <w:r>
+        <w:rPr>
+          <w:rFonts w:ascii="Times New Roman" w:hAnsi="Times New Roman" w:cs="Times New Roman"/>
+          <w:b/>
+          <w:sz w:val="24"/>
+          <w:szCs w:val="24"/>
+        </w:rPr>
+        <w:t xml:space="preserve">Format = </w:t>
+      </w:r>
+      <w:r>
+        <w:rPr>
+          <w:rFonts w:ascii="Times New Roman" w:hAnsi="Times New Roman" w:cs="Times New Roman"/>
+          <w:b/>
+          <w:sz w:val="24"/>
+          <w:szCs w:val="24"/>
+        </w:rPr>
+        <w:t>4</w:t>
+      </w:r>
+    </w:p>
+    <w:p>
+      <w:pPr>
+        <w:rPr>
+          <w:rFonts w:ascii="Times New Roman" w:hAnsi="Times New Roman" w:cs="Times New Roman"/>
+          <w:sz w:val="24"/>
+          <w:szCs w:val="24"/>
+        </w:rPr>
+      </w:pPr>
+      <w:r>
+        <w:rPr>
+          <w:rFonts w:ascii="Times New Roman" w:hAnsi="Times New Roman" w:cs="Times New Roman"/>
+          <w:sz w:val="24"/>
+          <w:szCs w:val="24"/>
+        </w:rPr>
+        <w:t xml:space="preserve"> (The </w:t>
+      </w:r>
+      <w:proofErr w:type="gramStart"/>
+      <w:r>
+        <w:rPr>
+          <w:rFonts w:ascii="Times New Roman" w:hAnsi="Times New Roman" w:cs="Times New Roman"/>
+          <w:sz w:val="24"/>
+          <w:szCs w:val="24"/>
+        </w:rPr>
+        <w:t>following  message</w:t>
+      </w:r>
+      <w:proofErr w:type="gramEnd"/>
+      <w:r>
+        <w:rPr>
+          <w:rFonts w:ascii="Times New Roman" w:hAnsi="Times New Roman" w:cs="Times New Roman"/>
+          <w:sz w:val="24"/>
+          <w:szCs w:val="24"/>
+        </w:rPr>
+        <w:t xml:space="preserve"> should be printed from client)</w:t>
+      </w:r>
+    </w:p>
+    <w:p>
+      <w:pPr>
+        <w:rPr>
+          <w:rFonts w:ascii="Times New Roman" w:hAnsi="Times New Roman" w:cs="Times New Roman"/>
+          <w:sz w:val="24"/>
+          <w:szCs w:val="24"/>
+        </w:rPr>
+      </w:pPr>
+      <w:r>
+        <w:rPr>
+          <w:rFonts w:ascii="Times New Roman" w:hAnsi="Times New Roman" w:cs="Times New Roman"/>
+          <w:sz w:val="24"/>
+          <w:szCs w:val="24"/>
+        </w:rPr>
+        <w:t>Format error.</w:t>
+      </w:r>
+    </w:p>
+    <w:p>
+      <w:pPr>
+        <w:rPr>
+          <w:rFonts w:ascii="Times New Roman" w:hAnsi="Times New Roman" w:cs="Times New Roman"/>
+          <w:sz w:val="24"/>
+          <w:szCs w:val="24"/>
+        </w:rPr>
+      </w:pPr>
+      <w:r>
+        <w:rPr>
+          <w:rFonts w:ascii="Times New Roman" w:hAnsi="Times New Roman" w:cs="Times New Roman"/>
+          <w:sz w:val="24"/>
+          <w:szCs w:val="24"/>
+        </w:rPr>
+        <w:t>And an empty output file</w:t>
+      </w:r>
+    </w:p>
+    <w:p>
+      <w:pPr>
+        <w:rPr>
+          <w:rFonts w:ascii="Times New Roman" w:hAnsi="Times New Roman" w:cs="Times New Roman"/>
+          <w:sz w:val="24"/>
+          <w:szCs w:val="24"/>
+        </w:rPr>
+      </w:pPr>
+    </w:p>
+    <w:p>
+      <w:pPr>
+        <w:rPr>
+          <w:rFonts w:ascii="Times New Roman" w:hAnsi="Times New Roman" w:cs="Times New Roman"/>
+          <w:b/>
+          <w:sz w:val="24"/>
+          <w:szCs w:val="24"/>
+        </w:rPr>
+      </w:pPr>
+      <w:r>
+        <w:rPr>
+          <w:rFonts w:ascii="Times New Roman" w:hAnsi="Times New Roman" w:cs="Times New Roman"/>
+          <w:b/>
+          <w:sz w:val="24"/>
+          <w:szCs w:val="24"/>
+        </w:rPr>
+        <w:t>Actual Output:</w:t>
+      </w:r>
+    </w:p>
+    <w:p>
+      <w:pPr>
+        <w:rPr>
+          <w:rFonts w:ascii="Times New Roman" w:hAnsi="Times New Roman" w:cs="Times New Roman"/>
+          <w:b/>
+          <w:sz w:val="24"/>
+          <w:szCs w:val="24"/>
+        </w:rPr>
+      </w:pPr>
+      <w:r>
+        <w:rPr>
+          <w:rFonts w:ascii="Times New Roman" w:hAnsi="Times New Roman" w:cs="Times New Roman"/>
+          <w:b/>
+          <w:sz w:val="24"/>
+          <w:szCs w:val="24"/>
+        </w:rPr>
+        <w:t>Format = 4</w:t>
+      </w:r>
+    </w:p>
+    <w:p>
+      <w:pPr>
+        <w:rPr>
+          <w:rFonts w:ascii="Times New Roman" w:hAnsi="Times New Roman" w:cs="Times New Roman"/>
+          <w:sz w:val="24"/>
+          <w:szCs w:val="24"/>
+        </w:rPr>
+      </w:pPr>
+      <w:r>
+        <w:rPr>
+          <w:rFonts w:ascii="Times New Roman" w:hAnsi="Times New Roman" w:cs="Times New Roman"/>
+          <w:sz w:val="24"/>
+          <w:szCs w:val="24"/>
+        </w:rPr>
+        <w:t xml:space="preserve"> (The following message </w:t>
+      </w:r>
+      <w:r>
+        <w:rPr>
+          <w:rFonts w:ascii="Times New Roman" w:hAnsi="Times New Roman" w:cs="Times New Roman"/>
+          <w:sz w:val="24"/>
+          <w:szCs w:val="24"/>
+        </w:rPr>
+        <w:t>was</w:t>
+      </w:r>
+      <w:r>
+        <w:rPr>
+          <w:rFonts w:ascii="Times New Roman" w:hAnsi="Times New Roman" w:cs="Times New Roman"/>
+          <w:sz w:val="24"/>
+          <w:szCs w:val="24"/>
+        </w:rPr>
+        <w:t xml:space="preserve"> printed from client)</w:t>
+      </w:r>
+    </w:p>
+    <w:p>
+      <w:pPr>
+        <w:rPr>
+          <w:rFonts w:ascii="Times New Roman" w:hAnsi="Times New Roman" w:cs="Times New Roman"/>
+          <w:sz w:val="24"/>
+          <w:szCs w:val="24"/>
+        </w:rPr>
+      </w:pPr>
+      <w:r>
+        <w:rPr>
+          <w:rFonts w:ascii="Times New Roman" w:hAnsi="Times New Roman" w:cs="Times New Roman"/>
+          <w:sz w:val="24"/>
+          <w:szCs w:val="24"/>
+        </w:rPr>
+        <w:t>Format error.</w:t>
+      </w:r>
+    </w:p>
+    <w:p>
+      <w:pPr>
+        <w:rPr>
+          <w:rFonts w:ascii="Times New Roman" w:hAnsi="Times New Roman" w:cs="Times New Roman"/>
+          <w:sz w:val="24"/>
+          <w:szCs w:val="24"/>
+        </w:rPr>
+      </w:pPr>
+      <w:r>
+        <w:rPr>
+          <w:rFonts w:ascii="Times New Roman" w:hAnsi="Times New Roman" w:cs="Times New Roman"/>
+          <w:sz w:val="24"/>
+          <w:szCs w:val="24"/>
+        </w:rPr>
+        <w:t>Output file empty.</w:t>
+      </w:r>
+    </w:p>
+    <w:p>
+      <w:pPr>
+        <w:rPr>
+          <w:rFonts w:ascii="Times New Roman" w:hAnsi="Times New Roman" w:cs="Times New Roman"/>
+          <w:sz w:val="24"/>
+          <w:szCs w:val="24"/>
+        </w:rPr>
+      </w:pPr>
+    </w:p>
+    <w:p>
+      <w:pPr>
+        <w:rPr>
+          <w:rFonts w:ascii="Times New Roman" w:hAnsi="Times New Roman" w:cs="Times New Roman"/>
+          <w:sz w:val="24"/>
+          <w:szCs w:val="24"/>
+        </w:rPr>
+      </w:pPr>
+    </w:p>
+    <w:p>
+      <w:pPr>
+        <w:rPr>
+          <w:rFonts w:ascii="Times New Roman" w:hAnsi="Times New Roman" w:cs="Times New Roman"/>
+          <w:b/>
+          <w:sz w:val="24"/>
+          <w:szCs w:val="24"/>
+        </w:rPr>
+      </w:pPr>
+      <w:r>
+        <w:rPr>
+          <w:rFonts w:ascii="Times New Roman" w:hAnsi="Times New Roman" w:cs="Times New Roman"/>
+          <w:b/>
+          <w:sz w:val="24"/>
+          <w:szCs w:val="24"/>
+        </w:rPr>
+        <w:t>Case 3</w:t>
+      </w:r>
+    </w:p>
+    <w:p>
+      <w:pPr>
+        <w:rPr>
+          <w:rFonts w:ascii="Times New Roman" w:hAnsi="Times New Roman" w:cs="Times New Roman"/>
+          <w:sz w:val="24"/>
+          <w:szCs w:val="24"/>
+        </w:rPr>
+      </w:pPr>
+      <w:r>
+        <w:rPr>
+          <w:rFonts w:ascii="Times New Roman" w:hAnsi="Times New Roman" w:cs="Times New Roman"/>
+          <w:b/>
+          <w:sz w:val="24"/>
+          <w:szCs w:val="24"/>
+        </w:rPr>
+        <w:t>The Rational:</w:t>
+      </w:r>
+      <w:r>
+        <w:rPr>
+          <w:rFonts w:ascii="Times New Roman" w:hAnsi="Times New Roman" w:cs="Times New Roman"/>
+          <w:sz w:val="24"/>
+          <w:szCs w:val="24"/>
+        </w:rPr>
+        <w:t xml:space="preserve"> This test case was to test that it can handle errors in fo</w:t>
+      </w:r>
+      <w:r>
+        <w:rPr>
+          <w:rFonts w:ascii="Times New Roman" w:hAnsi="Times New Roman" w:cs="Times New Roman"/>
+          <w:sz w:val="24"/>
+          <w:szCs w:val="24"/>
+        </w:rPr>
+        <w:t>rmat of the actual numbers in if they are in the wrong format</w:t>
+      </w:r>
+    </w:p>
+    <w:p>
+      <w:pPr>
+        <w:rPr>
+          <w:rFonts w:ascii="Times New Roman" w:hAnsi="Times New Roman" w:cs="Times New Roman"/>
+          <w:b/>
+          <w:sz w:val="24"/>
+          <w:szCs w:val="24"/>
+        </w:rPr>
+      </w:pPr>
+      <w:r>
+        <w:rPr>
+          <w:rFonts w:ascii="Times New Roman" w:hAnsi="Times New Roman" w:cs="Times New Roman"/>
+          <w:b/>
+          <w:sz w:val="24"/>
+          <w:szCs w:val="24"/>
+        </w:rPr>
+        <w:t>Content:</w:t>
+      </w:r>
+    </w:p>
+    <w:p>
+      <w:pPr>
+        <w:rPr>
+          <w:rFonts w:ascii="Times New Roman" w:hAnsi="Times New Roman" w:cs="Times New Roman"/>
+          <w:b/>
+          <w:sz w:val="24"/>
+          <w:szCs w:val="24"/>
+        </w:rPr>
+      </w:pPr>
+      <w:r>
+        <w:rPr>
+          <w:rFonts w:ascii="Times New Roman" w:hAnsi="Times New Roman" w:cs="Times New Roman"/>
+          <w:b/>
+          <w:sz w:val="24"/>
+          <w:szCs w:val="24"/>
+        </w:rPr>
+        <w:t>Input:</w:t>
+      </w:r>
+    </w:p>
+    <w:p>
+      <w:pPr>
+        <w:rPr>
+          <w:rFonts w:ascii="Times New Roman" w:hAnsi="Times New Roman" w:cs="Times New Roman"/>
+          <w:sz w:val="24"/>
+          <w:szCs w:val="24"/>
+        </w:rPr>
+      </w:pPr>
+      <w:r>
+        <w:rPr>
+          <w:rFonts w:ascii="Times New Roman" w:hAnsi="Times New Roman" w:cs="Times New Roman"/>
+          <w:sz w:val="24"/>
+          <w:szCs w:val="24"/>
+        </w:rPr>
+        <w:t>00000001 484851 5256, 554848, 504848</w:t>
+      </w:r>
+    </w:p>
+    <w:p>
+      <w:pPr>
+        <w:rPr>
+          <w:rFonts w:ascii="Times New Roman" w:hAnsi="Times New Roman" w:cs="Times New Roman"/>
+          <w:sz w:val="24"/>
+          <w:szCs w:val="24"/>
+        </w:rPr>
+      </w:pPr>
+      <w:r>
+        <w:rPr>
+          <w:rFonts w:ascii="Times New Roman" w:hAnsi="Times New Roman" w:cs="Times New Roman"/>
+          <w:sz w:val="24"/>
+          <w:szCs w:val="24"/>
+        </w:rPr>
+        <w:t>00000000 00000010 0000000000100010 0000001010111100</w:t>
+      </w:r>
+    </w:p>
+    <w:p>
+      <w:pPr>
+        <w:rPr>
+          <w:rFonts w:ascii="Times New Roman" w:hAnsi="Times New Roman" w:cs="Times New Roman"/>
+          <w:sz w:val="24"/>
+          <w:szCs w:val="24"/>
+        </w:rPr>
+      </w:pPr>
+      <w:r>
+        <w:rPr>
+          <w:rFonts w:ascii="Times New Roman" w:hAnsi="Times New Roman" w:cs="Times New Roman"/>
+          <w:sz w:val="24"/>
+          <w:szCs w:val="24"/>
+        </w:rPr>
+        <w:lastRenderedPageBreak/>
+        <w:t>00000000 00000011 0000000011001000 0110000110101000 0000001101100019</w:t>
+      </w:r>
+    </w:p>
+    <w:p>
+      <w:pPr>
+        <w:rPr>
+          <w:rFonts w:ascii="Times New Roman" w:hAnsi="Times New Roman" w:cs="Times New Roman"/>
+          <w:sz w:val="24"/>
+          <w:szCs w:val="24"/>
+        </w:rPr>
+      </w:pPr>
+      <w:r>
+        <w:rPr>
+          <w:rFonts w:ascii="Times New Roman" w:hAnsi="Times New Roman" w:cs="Times New Roman"/>
+          <w:sz w:val="24"/>
+          <w:szCs w:val="24"/>
+        </w:rPr>
+        <w:t>00000001 484852 545352, 515748, 5745, 56</w:t>
+      </w:r>
+    </w:p>
+    <w:p>
+      <w:pPr>
+        <w:rPr>
+          <w:rFonts w:ascii="Times New Roman" w:hAnsi="Times New Roman" w:cs="Times New Roman"/>
+          <w:sz w:val="24"/>
+          <w:szCs w:val="24"/>
+        </w:rPr>
+      </w:pPr>
+      <w:r>
+        <w:rPr>
+          <w:rFonts w:ascii="Times New Roman" w:hAnsi="Times New Roman" w:cs="Times New Roman"/>
+          <w:sz w:val="24"/>
+          <w:szCs w:val="24"/>
+        </w:rPr>
+        <w:t>00000001 484849 5248</w:t>
+      </w:r>
+    </w:p>
+    <w:p>
+      <w:pPr>
+        <w:rPr>
+          <w:rFonts w:ascii="Times New Roman" w:hAnsi="Times New Roman" w:cs="Times New Roman"/>
+          <w:sz w:val="24"/>
+          <w:szCs w:val="24"/>
+        </w:rPr>
+      </w:pPr>
+    </w:p>
+    <w:p>
+      <w:pPr>
+        <w:rPr>
+          <w:rFonts w:ascii="Times New Roman" w:hAnsi="Times New Roman" w:cs="Times New Roman"/>
+          <w:b/>
+          <w:sz w:val="24"/>
+          <w:szCs w:val="24"/>
+        </w:rPr>
+      </w:pPr>
+      <w:r>
+        <w:rPr>
+          <w:rFonts w:ascii="Times New Roman" w:hAnsi="Times New Roman" w:cs="Times New Roman"/>
+          <w:b/>
+          <w:sz w:val="24"/>
+          <w:szCs w:val="24"/>
+        </w:rPr>
+        <w:t>Expected Output</w:t>
+      </w:r>
+    </w:p>
+    <w:p>
+      <w:pPr>
+        <w:rPr>
+          <w:rFonts w:ascii="Times New Roman" w:hAnsi="Times New Roman" w:cs="Times New Roman"/>
+          <w:b/>
+          <w:sz w:val="24"/>
+          <w:szCs w:val="24"/>
+        </w:rPr>
+      </w:pPr>
+      <w:r>
+        <w:rPr>
+          <w:rFonts w:ascii="Times New Roman" w:hAnsi="Times New Roman" w:cs="Times New Roman"/>
+          <w:b/>
+          <w:sz w:val="24"/>
+          <w:szCs w:val="24"/>
+        </w:rPr>
+        <w:t xml:space="preserve">Format = 0 </w:t>
+      </w:r>
+    </w:p>
+    <w:p>
+      <w:pPr>
+        <w:rPr>
+          <w:rFonts w:ascii="Times New Roman" w:hAnsi="Times New Roman" w:cs="Times New Roman"/>
+          <w:sz w:val="24"/>
+          <w:szCs w:val="24"/>
+        </w:rPr>
+      </w:pPr>
+      <w:r>
+        <w:rPr>
+          <w:rFonts w:ascii="Times New Roman" w:hAnsi="Times New Roman" w:cs="Times New Roman"/>
+          <w:sz w:val="24"/>
+          <w:szCs w:val="24"/>
+        </w:rPr>
+        <w:t>Format error. (empty output file).</w:t>
+      </w:r>
+    </w:p>
+    <w:p>
+      <w:pPr>
+        <w:rPr>
+          <w:rFonts w:ascii="Times New Roman" w:hAnsi="Times New Roman" w:cs="Times New Roman"/>
+          <w:b/>
+          <w:sz w:val="24"/>
+          <w:szCs w:val="24"/>
+        </w:rPr>
+      </w:pPr>
+      <w:r>
+        <w:rPr>
+          <w:rFonts w:ascii="Times New Roman" w:hAnsi="Times New Roman" w:cs="Times New Roman"/>
+          <w:b/>
+          <w:sz w:val="24"/>
+          <w:szCs w:val="24"/>
+        </w:rPr>
+        <w:t>Format = 1</w:t>
+      </w:r>
+    </w:p>
+    <w:p>
+      <w:pPr>
+        <w:rPr>
+          <w:rFonts w:ascii="Times New Roman" w:hAnsi="Times New Roman" w:cs="Times New Roman"/>
+          <w:sz w:val="24"/>
+          <w:szCs w:val="24"/>
+        </w:rPr>
+      </w:pPr>
+      <w:r>
+        <w:rPr>
+          <w:rFonts w:ascii="Times New Roman" w:hAnsi="Times New Roman" w:cs="Times New Roman"/>
+          <w:sz w:val="24"/>
+          <w:szCs w:val="24"/>
+        </w:rPr>
+        <w:t>Format error. (empty output file).</w:t>
+      </w:r>
+    </w:p>
+    <w:p>
+      <w:pPr>
+        <w:rPr>
+          <w:rFonts w:ascii="Times New Roman" w:hAnsi="Times New Roman" w:cs="Times New Roman"/>
+          <w:b/>
+          <w:sz w:val="24"/>
+          <w:szCs w:val="24"/>
+        </w:rPr>
+      </w:pPr>
+      <w:r>
+        <w:rPr>
+          <w:rFonts w:ascii="Times New Roman" w:hAnsi="Times New Roman" w:cs="Times New Roman"/>
+          <w:b/>
+          <w:sz w:val="24"/>
+          <w:szCs w:val="24"/>
+        </w:rPr>
+        <w:t xml:space="preserve">Format = </w:t>
+      </w:r>
+      <w:r>
+        <w:rPr>
+          <w:rFonts w:ascii="Times New Roman" w:hAnsi="Times New Roman" w:cs="Times New Roman"/>
+          <w:b/>
+          <w:sz w:val="24"/>
+          <w:szCs w:val="24"/>
+        </w:rPr>
+        <w:t>2</w:t>
+      </w:r>
+    </w:p>
+    <w:p>
+      <w:pPr>
+        <w:rPr>
+          <w:rFonts w:ascii="Times New Roman" w:hAnsi="Times New Roman" w:cs="Times New Roman"/>
+          <w:sz w:val="24"/>
+          <w:szCs w:val="24"/>
+        </w:rPr>
+      </w:pPr>
+      <w:r>
+        <w:rPr>
+          <w:rFonts w:ascii="Times New Roman" w:hAnsi="Times New Roman" w:cs="Times New Roman"/>
+          <w:sz w:val="24"/>
+          <w:szCs w:val="24"/>
+        </w:rPr>
+        <w:t>Format error. (empty output file).</w:t>
+      </w:r>
+    </w:p>
+    <w:p>
+      <w:pPr>
+        <w:rPr>
+          <w:rFonts w:ascii="Times New Roman" w:hAnsi="Times New Roman" w:cs="Times New Roman"/>
+          <w:b/>
+          <w:sz w:val="24"/>
+          <w:szCs w:val="24"/>
+        </w:rPr>
+      </w:pPr>
+      <w:r>
+        <w:rPr>
+          <w:rFonts w:ascii="Times New Roman" w:hAnsi="Times New Roman" w:cs="Times New Roman"/>
+          <w:b/>
+          <w:sz w:val="24"/>
+          <w:szCs w:val="24"/>
+        </w:rPr>
+        <w:t xml:space="preserve">Format = </w:t>
+      </w:r>
+      <w:r>
+        <w:rPr>
+          <w:rFonts w:ascii="Times New Roman" w:hAnsi="Times New Roman" w:cs="Times New Roman"/>
+          <w:b/>
+          <w:sz w:val="24"/>
+          <w:szCs w:val="24"/>
+        </w:rPr>
+        <w:t>3</w:t>
+      </w:r>
+    </w:p>
+    <w:p>
+      <w:pPr>
+        <w:rPr>
+          <w:rFonts w:ascii="Times New Roman" w:hAnsi="Times New Roman" w:cs="Times New Roman"/>
+          <w:sz w:val="24"/>
+          <w:szCs w:val="24"/>
+        </w:rPr>
+      </w:pPr>
+      <w:r>
+        <w:rPr>
+          <w:rFonts w:ascii="Times New Roman" w:hAnsi="Times New Roman" w:cs="Times New Roman"/>
+          <w:sz w:val="24"/>
+          <w:szCs w:val="24"/>
+        </w:rPr>
+        <w:t>Format error. (empty output file).</w:t>
+      </w:r>
+    </w:p>
+    <w:p>
+      <w:pPr>
+        <w:rPr>
+          <w:rFonts w:ascii="Times New Roman" w:hAnsi="Times New Roman" w:cs="Times New Roman"/>
+          <w:b/>
+          <w:sz w:val="24"/>
+          <w:szCs w:val="24"/>
+        </w:rPr>
+      </w:pPr>
+    </w:p>
+    <w:p>
+      <w:pPr>
+        <w:rPr>
+          <w:rFonts w:ascii="Times New Roman" w:hAnsi="Times New Roman" w:cs="Times New Roman"/>
+          <w:b/>
+          <w:sz w:val="24"/>
+          <w:szCs w:val="24"/>
+        </w:rPr>
+      </w:pPr>
+      <w:r>
+        <w:rPr>
+          <w:rFonts w:ascii="Times New Roman" w:hAnsi="Times New Roman" w:cs="Times New Roman"/>
+          <w:b/>
+          <w:sz w:val="24"/>
+          <w:szCs w:val="24"/>
+        </w:rPr>
+        <w:t>Actual</w:t>
+      </w:r>
+      <w:r>
+        <w:rPr>
+          <w:rFonts w:ascii="Times New Roman" w:hAnsi="Times New Roman" w:cs="Times New Roman"/>
+          <w:b/>
+          <w:sz w:val="24"/>
+          <w:szCs w:val="24"/>
+        </w:rPr>
+        <w:t xml:space="preserve"> Output</w:t>
+      </w:r>
+    </w:p>
+    <w:p>
+      <w:pPr>
+        <w:rPr>
+          <w:rFonts w:ascii="Times New Roman" w:hAnsi="Times New Roman" w:cs="Times New Roman"/>
+          <w:b/>
+          <w:sz w:val="24"/>
+          <w:szCs w:val="24"/>
+        </w:rPr>
+      </w:pPr>
+      <w:r>
+        <w:rPr>
+          <w:rFonts w:ascii="Times New Roman" w:hAnsi="Times New Roman" w:cs="Times New Roman"/>
+          <w:b/>
+          <w:sz w:val="24"/>
+          <w:szCs w:val="24"/>
+        </w:rPr>
+        <w:t>Format = 0</w:t>
+      </w:r>
+    </w:p>
+    <w:p>
+      <w:pPr>
+        <w:rPr>
+          <w:rFonts w:ascii="Times New Roman" w:hAnsi="Times New Roman" w:cs="Times New Roman"/>
+          <w:sz w:val="24"/>
+          <w:szCs w:val="24"/>
+        </w:rPr>
+      </w:pPr>
+      <w:r>
+        <w:rPr>
+          <w:rFonts w:ascii="Times New Roman" w:hAnsi="Times New Roman" w:cs="Times New Roman"/>
+          <w:sz w:val="24"/>
+          <w:szCs w:val="24"/>
+        </w:rPr>
+        <w:t>00000001 484851 5256, 554848, 504848</w:t>
+      </w:r>
+    </w:p>
+    <w:p>
+      <w:pPr>
+        <w:rPr>
+          <w:rFonts w:ascii="Times New Roman" w:hAnsi="Times New Roman" w:cs="Times New Roman"/>
+          <w:sz w:val="24"/>
+          <w:szCs w:val="24"/>
+        </w:rPr>
+      </w:pPr>
+      <w:r>
+        <w:rPr>
+          <w:rFonts w:ascii="Times New Roman" w:hAnsi="Times New Roman" w:cs="Times New Roman"/>
+          <w:sz w:val="24"/>
+          <w:szCs w:val="24"/>
+        </w:rPr>
+        <w:t>00000000 00000010 0000000000100010 0000001010111100</w:t>
+      </w:r>
+    </w:p>
+    <w:p>
+      <w:pPr>
+        <w:rPr>
+          <w:rFonts w:ascii="Times New Roman" w:hAnsi="Times New Roman" w:cs="Times New Roman"/>
+          <w:sz w:val="24"/>
+          <w:szCs w:val="24"/>
+        </w:rPr>
+      </w:pPr>
+      <w:r>
+        <w:rPr>
+          <w:rFonts w:ascii="Times New Roman" w:hAnsi="Times New Roman" w:cs="Times New Roman"/>
+          <w:sz w:val="24"/>
+          <w:szCs w:val="24"/>
+        </w:rPr>
+        <w:t>00000000 00000011 0000000011001000 0110000110101000 0000001101100019</w:t>
+      </w:r>
+    </w:p>
+    <w:p>
+      <w:pPr>
+        <w:rPr>
+          <w:rFonts w:ascii="Times New Roman" w:hAnsi="Times New Roman" w:cs="Times New Roman"/>
+          <w:sz w:val="24"/>
+          <w:szCs w:val="24"/>
+        </w:rPr>
+      </w:pPr>
+      <w:r>
+        <w:rPr>
+          <w:rFonts w:ascii="Times New Roman" w:hAnsi="Times New Roman" w:cs="Times New Roman"/>
+          <w:sz w:val="24"/>
+          <w:szCs w:val="24"/>
+        </w:rPr>
+        <w:t>00000001 484852 545352, 515748, 5745, 56</w:t>
+      </w:r>
+    </w:p>
+    <w:p>
+      <w:pPr>
+        <w:rPr>
+          <w:rFonts w:ascii="Times New Roman" w:hAnsi="Times New Roman" w:cs="Times New Roman"/>
+          <w:sz w:val="24"/>
+          <w:szCs w:val="24"/>
+        </w:rPr>
+      </w:pPr>
+      <w:r>
+        <w:rPr>
+          <w:rFonts w:ascii="Times New Roman" w:hAnsi="Times New Roman" w:cs="Times New Roman"/>
+          <w:sz w:val="24"/>
+          <w:szCs w:val="24"/>
+        </w:rPr>
+        <w:t>00000001 484849 5248</w:t>
+      </w:r>
+    </w:p>
+    <w:p>
+      <w:pPr>
+        <w:rPr>
+          <w:rFonts w:ascii="Times New Roman" w:hAnsi="Times New Roman" w:cs="Times New Roman"/>
+          <w:b/>
+          <w:sz w:val="24"/>
+          <w:szCs w:val="24"/>
+        </w:rPr>
+      </w:pPr>
+      <w:r>
+        <w:rPr>
+          <w:rFonts w:ascii="Times New Roman" w:hAnsi="Times New Roman" w:cs="Times New Roman"/>
+          <w:b/>
+          <w:sz w:val="24"/>
+          <w:szCs w:val="24"/>
+        </w:rPr>
+        <w:t>Format = 1</w:t>
+      </w:r>
+    </w:p>
+    <w:p>
+      <w:pPr>
+        <w:rPr>
+          <w:rFonts w:ascii="Times New Roman" w:hAnsi="Times New Roman" w:cs="Times New Roman"/>
+          <w:sz w:val="24"/>
+          <w:szCs w:val="24"/>
+        </w:rPr>
+      </w:pPr>
+      <w:r>
+        <w:rPr>
+          <w:rFonts w:ascii="Times New Roman" w:hAnsi="Times New Roman" w:cs="Times New Roman"/>
+          <w:sz w:val="24"/>
+          <w:szCs w:val="24"/>
+        </w:rPr>
+        <w:t>Format error. (empty output file).</w:t>
+      </w:r>
+    </w:p>
+    <w:p>
+      <w:pPr>
+        <w:rPr>
+          <w:rFonts w:ascii="Times New Roman" w:hAnsi="Times New Roman" w:cs="Times New Roman"/>
+          <w:b/>
+          <w:sz w:val="24"/>
+          <w:szCs w:val="24"/>
+        </w:rPr>
+      </w:pPr>
+      <w:r>
+        <w:rPr>
+          <w:rFonts w:ascii="Times New Roman" w:hAnsi="Times New Roman" w:cs="Times New Roman"/>
+          <w:b/>
+          <w:sz w:val="24"/>
+          <w:szCs w:val="24"/>
+        </w:rPr>
+        <w:t>Format = 2</w:t>
+      </w:r>
+    </w:p>
+    <w:p>
+      <w:pPr>
+        <w:rPr>
+          <w:rFonts w:ascii="Times New Roman" w:hAnsi="Times New Roman" w:cs="Times New Roman"/>
+          <w:sz w:val="24"/>
+          <w:szCs w:val="24"/>
+        </w:rPr>
+      </w:pPr>
+      <w:r>
+        <w:rPr>
+          <w:rFonts w:ascii="Times New Roman" w:hAnsi="Times New Roman" w:cs="Times New Roman"/>
+          <w:sz w:val="24"/>
+          <w:szCs w:val="24"/>
+        </w:rPr>
+        <w:t>Format error. (empty output file).</w:t>
+      </w:r>
+    </w:p>
+    <w:p>
+      <w:pPr>
+        <w:rPr>
+          <w:rFonts w:ascii="Times New Roman" w:hAnsi="Times New Roman" w:cs="Times New Roman"/>
+          <w:b/>
+          <w:sz w:val="24"/>
+          <w:szCs w:val="24"/>
+        </w:rPr>
+      </w:pPr>
+      <w:r>
+        <w:rPr>
+          <w:rFonts w:ascii="Times New Roman" w:hAnsi="Times New Roman" w:cs="Times New Roman"/>
+          <w:b/>
+          <w:sz w:val="24"/>
+          <w:szCs w:val="24"/>
+        </w:rPr>
+        <w:t>Format = 3</w:t>
+      </w:r>
+    </w:p>
+    <w:p>
+      <w:pPr>
+        <w:rPr>
+          <w:rFonts w:ascii="Times New Roman" w:hAnsi="Times New Roman" w:cs="Times New Roman"/>
+          <w:sz w:val="24"/>
+          <w:szCs w:val="24"/>
+        </w:rPr>
+      </w:pPr>
+      <w:r>
+        <w:rPr>
+          <w:rFonts w:ascii="Times New Roman" w:hAnsi="Times New Roman" w:cs="Times New Roman"/>
+          <w:sz w:val="24"/>
+          <w:szCs w:val="24"/>
+        </w:rPr>
+        <w:t>Format error. (empty output file).</w:t>
+      </w:r>
+    </w:p>
+    <w:p>
+      <w:pPr>
+        <w:rPr>
+          <w:rFonts w:ascii="Times New Roman" w:hAnsi="Times New Roman" w:cs="Times New Roman"/>
+          <w:b/>
+          <w:sz w:val="24"/>
+          <w:szCs w:val="24"/>
+        </w:rPr>
+      </w:pPr>
+    </w:p>
+    <w:p>
+      <w:pPr>
+        <w:rPr>
+          <w:rFonts w:ascii="Times New Roman" w:hAnsi="Times New Roman" w:cs="Times New Roman"/>
+          <w:sz w:val="24"/>
+          <w:szCs w:val="24"/>
+        </w:rPr>
+      </w:pPr>
+      <w:r>
+        <w:rPr>
+          <w:rFonts w:ascii="Times New Roman" w:hAnsi="Times New Roman" w:cs="Times New Roman"/>
+          <w:b/>
+          <w:sz w:val="24"/>
+          <w:szCs w:val="24"/>
+        </w:rPr>
+        <w:t xml:space="preserve">Errors: </w:t>
+      </w:r>
+      <w:r>
+        <w:rPr>
+          <w:rFonts w:ascii="Times New Roman" w:hAnsi="Times New Roman" w:cs="Times New Roman"/>
+          <w:sz w:val="24"/>
+          <w:szCs w:val="24"/>
+        </w:rPr>
+        <w:t xml:space="preserve"> With format = 0 the file just printed instead of reporting the format error.</w:t>
+      </w:r>
+    </w:p>
+    <w:p>
+      <w:pPr>
+        <w:rPr>
+          <w:rFonts w:ascii="Times New Roman" w:hAnsi="Times New Roman" w:cs="Times New Roman"/>
+          <w:sz w:val="24"/>
+          <w:szCs w:val="24"/>
+        </w:rPr>
+      </w:pPr>
+    </w:p>
+    <w:p>
+      <w:pPr>
+        <w:rPr>
+          <w:rFonts w:ascii="Times New Roman" w:hAnsi="Times New Roman" w:cs="Times New Roman"/>
+          <w:b/>
+          <w:sz w:val="24"/>
+          <w:szCs w:val="24"/>
+        </w:rPr>
+      </w:pPr>
+      <w:r>
+        <w:rPr>
+          <w:rFonts w:ascii="Times New Roman" w:hAnsi="Times New Roman" w:cs="Times New Roman"/>
+          <w:b/>
+          <w:sz w:val="24"/>
+          <w:szCs w:val="24"/>
+        </w:rPr>
+        <w:lastRenderedPageBreak/>
+        <w:t>Case 4</w:t>
+      </w:r>
+    </w:p>
+    <w:p>
+      <w:pPr>
+        <w:rPr>
+          <w:rFonts w:ascii="Times New Roman" w:hAnsi="Times New Roman" w:cs="Times New Roman"/>
+          <w:sz w:val="24"/>
+          <w:szCs w:val="24"/>
+        </w:rPr>
+      </w:pPr>
+      <w:r>
+        <w:rPr>
+          <w:rFonts w:ascii="Times New Roman" w:hAnsi="Times New Roman" w:cs="Times New Roman"/>
+          <w:b/>
+          <w:sz w:val="24"/>
+          <w:szCs w:val="24"/>
+        </w:rPr>
+        <w:t>The Rational:</w:t>
+      </w:r>
+      <w:r>
+        <w:rPr>
+          <w:rFonts w:ascii="Times New Roman" w:hAnsi="Times New Roman" w:cs="Times New Roman"/>
+          <w:sz w:val="24"/>
+          <w:szCs w:val="24"/>
+        </w:rPr>
+        <w:t xml:space="preserve"> This test case was to test th</w:t>
+      </w:r>
+      <w:r>
+        <w:rPr>
+          <w:rFonts w:ascii="Times New Roman" w:hAnsi="Times New Roman" w:cs="Times New Roman"/>
+          <w:sz w:val="24"/>
+          <w:szCs w:val="24"/>
+        </w:rPr>
+        <w:t>e extreme values can be handled properly but programs</w:t>
+      </w:r>
+    </w:p>
+    <w:p>
+      <w:pPr>
+        <w:rPr>
+          <w:rFonts w:ascii="Times New Roman" w:hAnsi="Times New Roman" w:cs="Times New Roman"/>
+          <w:b/>
+          <w:sz w:val="24"/>
+          <w:szCs w:val="24"/>
+        </w:rPr>
+      </w:pPr>
+      <w:r>
+        <w:rPr>
+          <w:rFonts w:ascii="Times New Roman" w:hAnsi="Times New Roman" w:cs="Times New Roman"/>
+          <w:b/>
+          <w:sz w:val="24"/>
+          <w:szCs w:val="24"/>
+        </w:rPr>
+        <w:t>Content:</w:t>
+      </w:r>
+    </w:p>
+    <w:p>
+      <w:pPr>
+        <w:rPr>
+          <w:rFonts w:ascii="Times New Roman" w:hAnsi="Times New Roman" w:cs="Times New Roman"/>
+          <w:b/>
+          <w:sz w:val="24"/>
+          <w:szCs w:val="24"/>
+        </w:rPr>
+      </w:pPr>
+      <w:r>
+        <w:rPr>
+          <w:rFonts w:ascii="Times New Roman" w:hAnsi="Times New Roman" w:cs="Times New Roman"/>
+          <w:b/>
+          <w:sz w:val="24"/>
+          <w:szCs w:val="24"/>
+        </w:rPr>
+        <w:t>Input:</w:t>
+      </w:r>
+    </w:p>
+    <w:p>
+      <w:pPr>
+        <w:rPr>
+          <w:rFonts w:ascii="Times New Roman" w:hAnsi="Times New Roman" w:cs="Times New Roman"/>
+          <w:sz w:val="24"/>
+          <w:szCs w:val="24"/>
+        </w:rPr>
+      </w:pPr>
+      <w:r>
+        <w:rPr>
+          <w:rFonts w:ascii="Times New Roman" w:hAnsi="Times New Roman" w:cs="Times New Roman"/>
+          <w:sz w:val="24"/>
+          <w:szCs w:val="24"/>
+        </w:rPr>
+        <w:t>00000001 484850 48, 5453535153</w:t>
+      </w:r>
+    </w:p>
+    <w:p>
+      <w:pPr>
+        <w:rPr>
+          <w:rFonts w:ascii="Times New Roman" w:hAnsi="Times New Roman" w:cs="Times New Roman"/>
+          <w:sz w:val="24"/>
+          <w:szCs w:val="24"/>
+        </w:rPr>
+      </w:pPr>
+      <w:r>
+        <w:rPr>
+          <w:rFonts w:ascii="Times New Roman" w:hAnsi="Times New Roman" w:cs="Times New Roman"/>
+          <w:sz w:val="24"/>
+          <w:szCs w:val="24"/>
+        </w:rPr>
+        <w:t>00000000 00000010 0000000000000000 1111111111111111</w:t>
+      </w:r>
+    </w:p>
+    <w:p>
+      <w:pPr>
+        <w:rPr>
+          <w:rFonts w:ascii="Times New Roman" w:hAnsi="Times New Roman" w:cs="Times New Roman"/>
+          <w:sz w:val="24"/>
+          <w:szCs w:val="24"/>
+        </w:rPr>
+      </w:pPr>
+    </w:p>
+    <w:p>
+      <w:pPr>
+        <w:rPr>
+          <w:rFonts w:ascii="Times New Roman" w:hAnsi="Times New Roman" w:cs="Times New Roman"/>
+          <w:b/>
+          <w:sz w:val="24"/>
+          <w:szCs w:val="24"/>
+        </w:rPr>
+      </w:pPr>
+      <w:r>
+        <w:rPr>
+          <w:rFonts w:ascii="Times New Roman" w:hAnsi="Times New Roman" w:cs="Times New Roman"/>
+          <w:b/>
+          <w:sz w:val="24"/>
+          <w:szCs w:val="24"/>
+        </w:rPr>
+        <w:t>Expected Output</w:t>
+      </w:r>
+    </w:p>
+    <w:p>
+      <w:pPr>
+        <w:rPr>
+          <w:rFonts w:ascii="Times New Roman" w:hAnsi="Times New Roman" w:cs="Times New Roman"/>
+          <w:b/>
+          <w:sz w:val="24"/>
+          <w:szCs w:val="24"/>
+        </w:rPr>
+      </w:pPr>
+      <w:r>
+        <w:rPr>
+          <w:rFonts w:ascii="Times New Roman" w:hAnsi="Times New Roman" w:cs="Times New Roman"/>
+          <w:b/>
+          <w:sz w:val="24"/>
+          <w:szCs w:val="24"/>
+        </w:rPr>
+        <w:t>Format = 0</w:t>
+      </w:r>
+    </w:p>
+    <w:p>
+      <w:pPr>
+        <w:rPr>
+          <w:rFonts w:ascii="Times New Roman" w:hAnsi="Times New Roman" w:cs="Times New Roman"/>
+          <w:sz w:val="24"/>
+          <w:szCs w:val="24"/>
+        </w:rPr>
+      </w:pPr>
+      <w:r>
+        <w:rPr>
+          <w:rFonts w:ascii="Times New Roman" w:hAnsi="Times New Roman" w:cs="Times New Roman"/>
+          <w:sz w:val="24"/>
+          <w:szCs w:val="24"/>
+        </w:rPr>
+        <w:t>00000001 484850 48, 5453535153</w:t>
+      </w:r>
+    </w:p>
+    <w:p>
+      <w:pPr>
+        <w:rPr>
+          <w:rFonts w:ascii="Times New Roman" w:hAnsi="Times New Roman" w:cs="Times New Roman"/>
+          <w:sz w:val="24"/>
+          <w:szCs w:val="24"/>
+        </w:rPr>
+      </w:pPr>
+      <w:r>
+        <w:rPr>
+          <w:rFonts w:ascii="Times New Roman" w:hAnsi="Times New Roman" w:cs="Times New Roman"/>
+          <w:sz w:val="24"/>
+          <w:szCs w:val="24"/>
+        </w:rPr>
+        <w:t>00000000 00000010 0000000000000000 1111111111111111</w:t>
+      </w:r>
+    </w:p>
+    <w:p>
+      <w:pPr>
+        <w:rPr>
+          <w:rFonts w:ascii="Times New Roman" w:hAnsi="Times New Roman" w:cs="Times New Roman"/>
+          <w:b/>
+          <w:sz w:val="24"/>
+          <w:szCs w:val="24"/>
+        </w:rPr>
+      </w:pPr>
+      <w:r>
+        <w:rPr>
+          <w:rFonts w:ascii="Times New Roman" w:hAnsi="Times New Roman" w:cs="Times New Roman"/>
+          <w:b/>
+          <w:sz w:val="24"/>
+          <w:szCs w:val="24"/>
+        </w:rPr>
+        <w:t>Format = 1</w:t>
+      </w:r>
+    </w:p>
+    <w:p>
+      <w:pPr>
+        <w:rPr>
+          <w:rFonts w:ascii="Times New Roman" w:hAnsi="Times New Roman" w:cs="Times New Roman"/>
+          <w:sz w:val="24"/>
+          <w:szCs w:val="24"/>
+        </w:rPr>
+      </w:pPr>
+      <w:r>
+        <w:rPr>
+          <w:rFonts w:ascii="Times New Roman" w:hAnsi="Times New Roman" w:cs="Times New Roman"/>
+          <w:sz w:val="24"/>
+          <w:szCs w:val="24"/>
+        </w:rPr>
+        <w:t>00000001 484850 48, 5453535153</w:t>
+      </w:r>
+    </w:p>
+    <w:p>
+      <w:pPr>
+        <w:rPr>
+          <w:rFonts w:ascii="Times New Roman" w:hAnsi="Times New Roman" w:cs="Times New Roman"/>
+          <w:sz w:val="24"/>
+          <w:szCs w:val="24"/>
+        </w:rPr>
+      </w:pPr>
+      <w:r>
+        <w:rPr>
+          <w:rFonts w:ascii="Times New Roman" w:hAnsi="Times New Roman" w:cs="Times New Roman"/>
+          <w:sz w:val="24"/>
+          <w:szCs w:val="24"/>
+        </w:rPr>
+        <w:t>00000000 00000010 1111111111111111 0000000000000000</w:t>
+      </w:r>
+    </w:p>
+    <w:p>
+      <w:pPr>
+        <w:rPr>
+          <w:rFonts w:ascii="Times New Roman" w:hAnsi="Times New Roman" w:cs="Times New Roman"/>
+          <w:b/>
+          <w:sz w:val="24"/>
+          <w:szCs w:val="24"/>
+        </w:rPr>
+      </w:pPr>
+      <w:r>
+        <w:rPr>
+          <w:rFonts w:ascii="Times New Roman" w:hAnsi="Times New Roman" w:cs="Times New Roman"/>
+          <w:b/>
+          <w:sz w:val="24"/>
+          <w:szCs w:val="24"/>
+        </w:rPr>
+        <w:t>Format = 2</w:t>
+      </w:r>
+    </w:p>
+    <w:p>
+      <w:pPr>
+        <w:rPr>
+          <w:rFonts w:ascii="Times New Roman" w:hAnsi="Times New Roman" w:cs="Times New Roman"/>
+          <w:sz w:val="24"/>
+          <w:szCs w:val="24"/>
+        </w:rPr>
+      </w:pPr>
+      <w:r>
+        <w:rPr>
+          <w:rFonts w:ascii="Times New Roman" w:hAnsi="Times New Roman" w:cs="Times New Roman"/>
+          <w:sz w:val="24"/>
+          <w:szCs w:val="24"/>
+        </w:rPr>
+        <w:t xml:space="preserve">00000000 00000010 0000000000000000 </w:t>
+      </w:r>
+      <w:r>
+        <w:rPr>
+          <w:rFonts w:ascii="Times New Roman" w:hAnsi="Times New Roman" w:cs="Times New Roman"/>
+          <w:sz w:val="24"/>
+          <w:szCs w:val="24"/>
+        </w:rPr>
+        <w:t>1111111111111111</w:t>
+      </w:r>
+      <w:r>
+        <w:rPr>
+          <w:rFonts w:ascii="Times New Roman" w:hAnsi="Times New Roman" w:cs="Times New Roman"/>
+          <w:sz w:val="24"/>
+          <w:szCs w:val="24"/>
+        </w:rPr>
+        <w:t xml:space="preserve"> </w:t>
+      </w:r>
+    </w:p>
+    <w:p>
+      <w:pPr>
+        <w:rPr>
+          <w:rFonts w:ascii="Times New Roman" w:hAnsi="Times New Roman" w:cs="Times New Roman"/>
+          <w:sz w:val="24"/>
+          <w:szCs w:val="24"/>
+        </w:rPr>
+      </w:pPr>
+      <w:r>
+        <w:rPr>
+          <w:rFonts w:ascii="Times New Roman" w:hAnsi="Times New Roman" w:cs="Times New Roman"/>
+          <w:sz w:val="24"/>
+          <w:szCs w:val="24"/>
+        </w:rPr>
+        <w:t>00000000 00000010 1111111111111111 0000000000000000</w:t>
+      </w:r>
+    </w:p>
+    <w:p>
+      <w:pPr>
+        <w:rPr>
+          <w:rFonts w:ascii="Times New Roman" w:hAnsi="Times New Roman" w:cs="Times New Roman"/>
+          <w:b/>
+          <w:sz w:val="24"/>
+          <w:szCs w:val="24"/>
+        </w:rPr>
+      </w:pPr>
+      <w:r>
+        <w:rPr>
+          <w:rFonts w:ascii="Times New Roman" w:hAnsi="Times New Roman" w:cs="Times New Roman"/>
+          <w:b/>
+          <w:sz w:val="24"/>
+          <w:szCs w:val="24"/>
+        </w:rPr>
+        <w:t>Format = 3</w:t>
+      </w:r>
+    </w:p>
+    <w:p>
+      <w:pPr>
+        <w:rPr>
+          <w:rFonts w:ascii="Times New Roman" w:hAnsi="Times New Roman" w:cs="Times New Roman"/>
+          <w:sz w:val="24"/>
+          <w:szCs w:val="24"/>
+        </w:rPr>
+      </w:pPr>
+      <w:r>
+        <w:rPr>
+          <w:rFonts w:ascii="Times New Roman" w:hAnsi="Times New Roman" w:cs="Times New Roman"/>
+          <w:sz w:val="24"/>
+          <w:szCs w:val="24"/>
+        </w:rPr>
+        <w:t xml:space="preserve">00000000 00000010 0000000000000000 </w:t>
+      </w:r>
+      <w:r>
+        <w:rPr>
+          <w:rFonts w:ascii="Times New Roman" w:hAnsi="Times New Roman" w:cs="Times New Roman"/>
+          <w:sz w:val="24"/>
+          <w:szCs w:val="24"/>
+        </w:rPr>
+        <w:t>11111111111111</w:t>
+      </w:r>
+      <w:r>
+        <w:rPr>
+          <w:rFonts w:ascii="Times New Roman" w:hAnsi="Times New Roman" w:cs="Times New Roman"/>
+          <w:sz w:val="24"/>
+          <w:szCs w:val="24"/>
+        </w:rPr>
+        <w:t xml:space="preserve">11 </w:t>
+      </w:r>
+    </w:p>
+    <w:p>
+      <w:pPr>
+        <w:rPr>
+          <w:rFonts w:ascii="Times New Roman" w:hAnsi="Times New Roman" w:cs="Times New Roman"/>
+          <w:sz w:val="24"/>
+          <w:szCs w:val="24"/>
+        </w:rPr>
+      </w:pPr>
+      <w:r>
+        <w:rPr>
+          <w:rFonts w:ascii="Times New Roman" w:hAnsi="Times New Roman" w:cs="Times New Roman"/>
+          <w:sz w:val="24"/>
+          <w:szCs w:val="24"/>
+        </w:rPr>
+        <w:t>00000001 484850 5453535153, 48</w:t>
+      </w:r>
+    </w:p>
+    <w:p>
+      <w:pPr>
+        <w:rPr>
+          <w:rFonts w:ascii="Times New Roman" w:hAnsi="Times New Roman" w:cs="Times New Roman"/>
+          <w:sz w:val="24"/>
+          <w:szCs w:val="24"/>
+        </w:rPr>
+      </w:pPr>
+    </w:p>
+    <w:p>
+      <w:pPr>
+        <w:rPr>
+          <w:rFonts w:ascii="Times New Roman" w:hAnsi="Times New Roman" w:cs="Times New Roman"/>
+          <w:b/>
+          <w:sz w:val="24"/>
+          <w:szCs w:val="24"/>
+        </w:rPr>
+      </w:pPr>
+      <w:r>
+        <w:rPr>
+          <w:rFonts w:ascii="Times New Roman" w:hAnsi="Times New Roman" w:cs="Times New Roman"/>
+          <w:b/>
+          <w:sz w:val="24"/>
+          <w:szCs w:val="24"/>
+        </w:rPr>
+        <w:t xml:space="preserve">Actual </w:t>
+      </w:r>
+      <w:r>
+        <w:rPr>
+          <w:rFonts w:ascii="Times New Roman" w:hAnsi="Times New Roman" w:cs="Times New Roman"/>
+          <w:b/>
+          <w:sz w:val="24"/>
+          <w:szCs w:val="24"/>
+        </w:rPr>
+        <w:t>Output</w:t>
+      </w:r>
+    </w:p>
+    <w:p>
+      <w:pPr>
+        <w:rPr>
+          <w:rFonts w:ascii="Times New Roman" w:hAnsi="Times New Roman" w:cs="Times New Roman"/>
+          <w:b/>
+          <w:sz w:val="24"/>
+          <w:szCs w:val="24"/>
+        </w:rPr>
+      </w:pPr>
+      <w:r>
+        <w:rPr>
+          <w:rFonts w:ascii="Times New Roman" w:hAnsi="Times New Roman" w:cs="Times New Roman"/>
+          <w:b/>
+          <w:sz w:val="24"/>
+          <w:szCs w:val="24"/>
+        </w:rPr>
+        <w:t>Format = 0</w:t>
+      </w:r>
+    </w:p>
+    <w:p>
+      <w:pPr>
+        <w:rPr>
+          <w:rFonts w:ascii="Times New Roman" w:hAnsi="Times New Roman" w:cs="Times New Roman"/>
+          <w:sz w:val="24"/>
+          <w:szCs w:val="24"/>
+        </w:rPr>
+      </w:pPr>
+      <w:r>
+        <w:rPr>
+          <w:rFonts w:ascii="Times New Roman" w:hAnsi="Times New Roman" w:cs="Times New Roman"/>
+          <w:sz w:val="24"/>
+          <w:szCs w:val="24"/>
+        </w:rPr>
+        <w:t>00000001 484850 48, 5453535153</w:t>
+      </w:r>
+    </w:p>
+    <w:p>
+      <w:pPr>
+        <w:rPr>
+          <w:rFonts w:ascii="Times New Roman" w:hAnsi="Times New Roman" w:cs="Times New Roman"/>
+          <w:sz w:val="24"/>
+          <w:szCs w:val="24"/>
+        </w:rPr>
+      </w:pPr>
+      <w:r>
+        <w:rPr>
+          <w:rFonts w:ascii="Times New Roman" w:hAnsi="Times New Roman" w:cs="Times New Roman"/>
+          <w:sz w:val="24"/>
+          <w:szCs w:val="24"/>
+        </w:rPr>
+        <w:t>00000000 00000010 0000000000000000 1111111111111111</w:t>
+      </w:r>
+    </w:p>
+    <w:p>
+      <w:pPr>
+        <w:rPr>
+          <w:rFonts w:ascii="Times New Roman" w:hAnsi="Times New Roman" w:cs="Times New Roman"/>
+          <w:b/>
+          <w:sz w:val="24"/>
+          <w:szCs w:val="24"/>
+        </w:rPr>
+      </w:pPr>
+      <w:r>
+        <w:rPr>
+          <w:rFonts w:ascii="Times New Roman" w:hAnsi="Times New Roman" w:cs="Times New Roman"/>
+          <w:b/>
+          <w:sz w:val="24"/>
+          <w:szCs w:val="24"/>
+        </w:rPr>
+        <w:t>Format = 1</w:t>
+      </w:r>
+    </w:p>
+    <w:p>
+      <w:pPr>
+        <w:rPr>
+          <w:rFonts w:ascii="Times New Roman" w:hAnsi="Times New Roman" w:cs="Times New Roman"/>
+          <w:sz w:val="24"/>
+          <w:szCs w:val="24"/>
+        </w:rPr>
+      </w:pPr>
+      <w:r>
+        <w:rPr>
+          <w:rFonts w:ascii="Times New Roman" w:hAnsi="Times New Roman" w:cs="Times New Roman"/>
+          <w:sz w:val="24"/>
+          <w:szCs w:val="24"/>
+        </w:rPr>
+        <w:t>00000001 484850 48, 5453535153</w:t>
+      </w:r>
+    </w:p>
+    <w:p>
+      <w:pPr>
+        <w:rPr>
+          <w:rFonts w:ascii="Times New Roman" w:hAnsi="Times New Roman" w:cs="Times New Roman"/>
+          <w:sz w:val="24"/>
+          <w:szCs w:val="24"/>
+        </w:rPr>
+      </w:pPr>
+      <w:r>
+        <w:rPr>
+          <w:rFonts w:ascii="Times New Roman" w:hAnsi="Times New Roman" w:cs="Times New Roman"/>
+          <w:sz w:val="24"/>
+          <w:szCs w:val="24"/>
+        </w:rPr>
+        <w:t>00000000 00000010 1111111111111111 0000000000000000</w:t>
+      </w:r>
+    </w:p>
+    <w:p>
+      <w:pPr>
+        <w:rPr>
+          <w:rFonts w:ascii="Times New Roman" w:hAnsi="Times New Roman" w:cs="Times New Roman"/>
+          <w:b/>
+          <w:sz w:val="24"/>
+          <w:szCs w:val="24"/>
+        </w:rPr>
+      </w:pPr>
+      <w:r>
+        <w:rPr>
+          <w:rFonts w:ascii="Times New Roman" w:hAnsi="Times New Roman" w:cs="Times New Roman"/>
+          <w:b/>
+          <w:sz w:val="24"/>
+          <w:szCs w:val="24"/>
+        </w:rPr>
+        <w:t>Format = 2</w:t>
+      </w:r>
+    </w:p>
+    <w:p>
+      <w:pPr>
+        <w:rPr>
+          <w:rFonts w:ascii="Times New Roman" w:hAnsi="Times New Roman" w:cs="Times New Roman"/>
+          <w:sz w:val="24"/>
+          <w:szCs w:val="24"/>
+        </w:rPr>
+      </w:pPr>
+      <w:r>
+        <w:rPr>
+          <w:rFonts w:ascii="Times New Roman" w:hAnsi="Times New Roman" w:cs="Times New Roman"/>
+          <w:sz w:val="24"/>
+          <w:szCs w:val="24"/>
+        </w:rPr>
+        <w:t xml:space="preserve">00000000 00000010 0000000000000000 </w:t>
+      </w:r>
+      <w:r>
+        <w:rPr>
+          <w:rFonts w:ascii="Times New Roman" w:hAnsi="Times New Roman" w:cs="Times New Roman"/>
+          <w:sz w:val="24"/>
+          <w:szCs w:val="24"/>
+        </w:rPr>
+        <w:t>1111111111111111</w:t>
+      </w:r>
+      <w:r>
+        <w:rPr>
+          <w:rFonts w:ascii="Times New Roman" w:hAnsi="Times New Roman" w:cs="Times New Roman"/>
+          <w:sz w:val="24"/>
+          <w:szCs w:val="24"/>
+        </w:rPr>
+        <w:t xml:space="preserve"> </w:t>
+      </w:r>
+    </w:p>
+    <w:p>
+      <w:pPr>
+        <w:rPr>
+          <w:rFonts w:ascii="Times New Roman" w:hAnsi="Times New Roman" w:cs="Times New Roman"/>
+          <w:sz w:val="24"/>
+          <w:szCs w:val="24"/>
+        </w:rPr>
+      </w:pPr>
+      <w:r>
+        <w:rPr>
+          <w:rFonts w:ascii="Times New Roman" w:hAnsi="Times New Roman" w:cs="Times New Roman"/>
+          <w:sz w:val="24"/>
+          <w:szCs w:val="24"/>
+        </w:rPr>
+        <w:lastRenderedPageBreak/>
+        <w:t>00000000 00000010 1111111111111111 0000000000000000</w:t>
+      </w:r>
+    </w:p>
+    <w:p>
+      <w:pPr>
+        <w:rPr>
+          <w:rFonts w:ascii="Times New Roman" w:hAnsi="Times New Roman" w:cs="Times New Roman"/>
+          <w:b/>
+          <w:sz w:val="24"/>
+          <w:szCs w:val="24"/>
+        </w:rPr>
+      </w:pPr>
+      <w:r>
+        <w:rPr>
+          <w:rFonts w:ascii="Times New Roman" w:hAnsi="Times New Roman" w:cs="Times New Roman"/>
+          <w:b/>
+          <w:sz w:val="24"/>
+          <w:szCs w:val="24"/>
+        </w:rPr>
+        <w:t>Format = 3</w:t>
+      </w:r>
+    </w:p>
+    <w:p>
+      <w:pPr>
+        <w:rPr>
+          <w:rFonts w:ascii="Times New Roman" w:hAnsi="Times New Roman" w:cs="Times New Roman"/>
+          <w:sz w:val="24"/>
+          <w:szCs w:val="24"/>
+        </w:rPr>
+      </w:pPr>
+      <w:r>
+        <w:rPr>
+          <w:rFonts w:ascii="Times New Roman" w:hAnsi="Times New Roman" w:cs="Times New Roman"/>
+          <w:sz w:val="24"/>
+          <w:szCs w:val="24"/>
+        </w:rPr>
+        <w:t xml:space="preserve">00000000 00000010 0000000000000000 </w:t>
+      </w:r>
+      <w:r>
+        <w:rPr>
+          <w:rFonts w:ascii="Times New Roman" w:hAnsi="Times New Roman" w:cs="Times New Roman"/>
+          <w:sz w:val="24"/>
+          <w:szCs w:val="24"/>
+        </w:rPr>
+        <w:t>1111111111111111</w:t>
+      </w:r>
+    </w:p>
+    <w:p>
+      <w:pPr>
+        <w:rPr>
+          <w:rFonts w:ascii="Times New Roman" w:hAnsi="Times New Roman" w:cs="Times New Roman"/>
+          <w:sz w:val="24"/>
+          <w:szCs w:val="24"/>
+        </w:rPr>
+      </w:pPr>
+      <w:r>
+        <w:rPr>
+          <w:rFonts w:ascii="Times New Roman" w:hAnsi="Times New Roman" w:cs="Times New Roman"/>
+          <w:sz w:val="24"/>
+          <w:szCs w:val="24"/>
+        </w:rPr>
+        <w:t>00000001 484850 5453535153, 48</w:t>
+      </w:r>
+    </w:p>
+    <w:p>
+      <w:pPr>
+        <w:rPr>
+          <w:rFonts w:ascii="Times New Roman" w:hAnsi="Times New Roman" w:cs="Times New Roman"/>
+          <w:sz w:val="24"/>
+          <w:szCs w:val="24"/>
+        </w:rPr>
+      </w:pPr>
+    </w:p>
+    <w:p>
+      <w:pPr>
+        <w:rPr>
+          <w:rFonts w:ascii="Times New Roman" w:hAnsi="Times New Roman" w:cs="Times New Roman"/>
+          <w:sz w:val="24"/>
+          <w:szCs w:val="24"/>
+        </w:rPr>
+      </w:pPr>
+    </w:p>
+    <w:p>
+      <w:pPr>
+        <w:rPr>
+          <w:rFonts w:ascii="Times New Roman" w:hAnsi="Times New Roman" w:cs="Times New Roman"/>
+          <w:b/>
+          <w:sz w:val="36"/>
+          <w:szCs w:val="36"/>
+          <w:u w:val="single"/>
+        </w:rPr>
+      </w:pPr>
+      <w:r>
+        <w:rPr>
+          <w:rFonts w:ascii="Times New Roman" w:hAnsi="Times New Roman" w:cs="Times New Roman"/>
+          <w:b/>
+          <w:sz w:val="36"/>
+          <w:szCs w:val="36"/>
+          <w:u w:val="single"/>
+        </w:rPr>
+        <w:t>The usage of your client and server program</w:t>
+      </w:r>
+      <w:r>
+        <w:rPr>
+          <w:rFonts w:ascii="Times New Roman" w:hAnsi="Times New Roman" w:cs="Times New Roman"/>
+          <w:b/>
+          <w:sz w:val="36"/>
+          <w:szCs w:val="36"/>
+          <w:u w:val="single"/>
+        </w:rPr>
+        <w:t>:</w:t>
+      </w:r>
+    </w:p>
+    <w:p>
+      <w:pPr>
+        <w:rPr>
+          <w:rFonts w:ascii="Times New Roman" w:hAnsi="Times New Roman" w:cs="Times New Roman"/>
+          <w:sz w:val="24"/>
+          <w:szCs w:val="24"/>
+        </w:rPr>
+      </w:pPr>
+      <w:r>
+        <w:rPr>
+          <w:rFonts w:ascii="Times New Roman" w:hAnsi="Times New Roman" w:cs="Times New Roman"/>
+          <w:sz w:val="24"/>
+          <w:szCs w:val="24"/>
+        </w:rPr>
+        <w:t>The Server calls command was</w:t>
+      </w:r>
+      <w:proofErr w:type="gramStart"/>
+      <w:r>
+        <w:rPr>
+          <w:rFonts w:ascii="Times New Roman" w:hAnsi="Times New Roman" w:cs="Times New Roman"/>
+          <w:sz w:val="24"/>
+          <w:szCs w:val="24"/>
+        </w:rPr>
+        <w:t>: .</w:t>
+      </w:r>
+      <w:proofErr w:type="gramEnd"/>
+      <w:r>
+        <w:rPr>
+          <w:rFonts w:ascii="Times New Roman" w:hAnsi="Times New Roman" w:cs="Times New Roman"/>
+          <w:sz w:val="24"/>
+          <w:szCs w:val="24"/>
+        </w:rPr>
+        <w:t>/Server 3353</w:t>
+      </w:r>
+    </w:p>
+    <w:p>
+      <w:pPr>
+        <w:rPr>
+          <w:rFonts w:ascii="Times New Roman" w:hAnsi="Times New Roman" w:cs="Times New Roman"/>
+          <w:sz w:val="24"/>
+          <w:szCs w:val="24"/>
+        </w:rPr>
+      </w:pPr>
+      <w:r>
+        <w:rPr>
+          <w:rFonts w:ascii="Times New Roman" w:hAnsi="Times New Roman" w:cs="Times New Roman"/>
+          <w:sz w:val="24"/>
+          <w:szCs w:val="24"/>
+        </w:rPr>
+        <w:t>The Client calls command was</w:t>
+      </w:r>
+      <w:proofErr w:type="gramStart"/>
+      <w:r>
+        <w:rPr>
+          <w:rFonts w:ascii="Times New Roman" w:hAnsi="Times New Roman" w:cs="Times New Roman"/>
+          <w:sz w:val="24"/>
+          <w:szCs w:val="24"/>
+        </w:rPr>
+        <w:t>: .</w:t>
+      </w:r>
+      <w:proofErr w:type="gramEnd"/>
+      <w:r>
+        <w:rPr>
+          <w:rFonts w:ascii="Times New Roman" w:hAnsi="Times New Roman" w:cs="Times New Roman"/>
+          <w:sz w:val="24"/>
+          <w:szCs w:val="24"/>
+        </w:rPr>
+        <w:t xml:space="preserve">/Client 127.0.0.1 </w:t>
+      </w:r>
+      <w:proofErr w:type="spellStart"/>
+      <w:r>
+        <w:rPr>
+          <w:rFonts w:ascii="Times New Roman" w:hAnsi="Times New Roman" w:cs="Times New Roman"/>
+          <w:sz w:val="24"/>
+          <w:szCs w:val="24"/>
+        </w:rPr>
+        <w:t>input_file_path</w:t>
+      </w:r>
+      <w:proofErr w:type="spellEnd"/>
+      <w:r>
+        <w:rPr>
+          <w:rFonts w:ascii="Times New Roman" w:hAnsi="Times New Roman" w:cs="Times New Roman"/>
+          <w:sz w:val="24"/>
+          <w:szCs w:val="24"/>
+        </w:rPr>
+        <w:t xml:space="preserve"> </w:t>
+      </w:r>
+      <w:r>
+        <w:rPr>
+          <w:rFonts w:ascii="Times New Roman" w:hAnsi="Times New Roman" w:cs="Times New Roman"/>
+          <w:sz w:val="24"/>
+          <w:szCs w:val="24"/>
+        </w:rPr>
+        <w:t>3 output</w:t>
+      </w:r>
+    </w:p>
+    <w:p>
+      <w:pPr>
+        <w:rPr>
+          <w:rFonts w:ascii="Times New Roman" w:hAnsi="Times New Roman" w:cs="Times New Roman"/>
+          <w:sz w:val="24"/>
+          <w:szCs w:val="24"/>
+        </w:rPr>
+      </w:pPr>
+      <w:r>
+        <w:rPr>
+          <w:rFonts w:ascii="Times New Roman" w:hAnsi="Times New Roman" w:cs="Times New Roman"/>
+          <w:sz w:val="24"/>
+          <w:szCs w:val="24"/>
+        </w:rPr>
+        <w:t>The number represents the format.</w:t>
+      </w:r>
+      <w:r>
+        <w:rPr>
+          <w:rFonts w:ascii="Times New Roman" w:hAnsi="Times New Roman" w:cs="Times New Roman"/>
+          <w:sz w:val="24"/>
+          <w:szCs w:val="24"/>
+        </w:rPr>
+        <w:t xml:space="preserve">  </w:t>
+      </w:r>
+    </w:p>
+    <w:p>
+      <w:pPr>
+        <w:rPr>
+          <w:rFonts w:ascii="Times New Roman" w:hAnsi="Times New Roman" w:cs="Times New Roman"/>
+          <w:b/>
+          <w:sz w:val="36"/>
+          <w:szCs w:val="36"/>
+          <w:u w:val="single"/>
+        </w:rPr>
+      </w:pPr>
+    </w:p>
+    <w:p>
+      <w:pPr>
+        <w:rPr>
+          <w:rFonts w:ascii="Times New Roman" w:hAnsi="Times New Roman" w:cs="Times New Roman"/>
+          <w:b/>
+          <w:sz w:val="36"/>
+          <w:szCs w:val="36"/>
+          <w:u w:val="single"/>
+        </w:rPr>
+      </w:pPr>
+      <w:r>
+        <w:rPr>
+          <w:rFonts w:ascii="Times New Roman" w:hAnsi="Times New Roman" w:cs="Times New Roman"/>
+          <w:b/>
+          <w:sz w:val="36"/>
+          <w:szCs w:val="36"/>
+          <w:u w:val="single"/>
+        </w:rPr>
+        <w:t>Instruction to compile:</w:t>
+      </w:r>
+    </w:p>
+    <w:p>
+      <w:pPr>
+        <w:rPr>
+          <w:rFonts w:ascii="Times New Roman" w:hAnsi="Times New Roman" w:cs="Times New Roman"/>
+          <w:sz w:val="24"/>
+          <w:szCs w:val="24"/>
+        </w:rPr>
+      </w:pPr>
+      <w:r>
+        <w:rPr>
+          <w:rFonts w:ascii="Times New Roman" w:hAnsi="Times New Roman" w:cs="Times New Roman"/>
+          <w:sz w:val="24"/>
+          <w:szCs w:val="24"/>
+        </w:rPr>
+        <w:t xml:space="preserve">When the file is on zipped open the folder </w:t>
+      </w:r>
+      <w:proofErr w:type="spellStart"/>
+      <w:r>
+        <w:rPr>
+          <w:rFonts w:ascii="Times New Roman" w:hAnsi="Times New Roman" w:cs="Times New Roman"/>
+          <w:sz w:val="24"/>
+          <w:szCs w:val="24"/>
+        </w:rPr>
+        <w:t>Final_Folder_Client_Server_Program</w:t>
+      </w:r>
+      <w:proofErr w:type="spellEnd"/>
+      <w:r>
+        <w:rPr>
+          <w:rFonts w:ascii="Times New Roman" w:hAnsi="Times New Roman" w:cs="Times New Roman"/>
+          <w:sz w:val="24"/>
+          <w:szCs w:val="24"/>
+        </w:rPr>
+        <w:t xml:space="preserve"> and from there open two terminals: in the first terminal run the command </w:t>
+      </w:r>
+      <w:proofErr w:type="spellStart"/>
+      <w:r>
+        <w:rPr>
+          <w:rFonts w:ascii="Times New Roman" w:hAnsi="Times New Roman" w:cs="Times New Roman"/>
+          <w:sz w:val="24"/>
+          <w:szCs w:val="24"/>
+        </w:rPr>
+        <w:t>gcc</w:t>
+      </w:r>
+      <w:proofErr w:type="spellEnd"/>
+      <w:r>
+        <w:rPr>
+          <w:rFonts w:ascii="Times New Roman" w:hAnsi="Times New Roman" w:cs="Times New Roman"/>
+          <w:sz w:val="24"/>
+          <w:szCs w:val="24"/>
+        </w:rPr>
+        <w:t xml:space="preserve"> </w:t>
+      </w:r>
+      <w:proofErr w:type="spellStart"/>
+      <w:r>
+        <w:rPr>
+          <w:rFonts w:ascii="Times New Roman" w:hAnsi="Times New Roman" w:cs="Times New Roman"/>
+          <w:sz w:val="24"/>
+          <w:szCs w:val="24"/>
+        </w:rPr>
+        <w:t>Server_main.c</w:t>
+      </w:r>
+      <w:proofErr w:type="spellEnd"/>
+      <w:r>
+        <w:rPr>
+          <w:rFonts w:ascii="Times New Roman" w:hAnsi="Times New Roman" w:cs="Times New Roman"/>
+          <w:sz w:val="24"/>
+          <w:szCs w:val="24"/>
+        </w:rPr>
+        <w:t xml:space="preserve"> -o Server</w:t>
+      </w:r>
+      <w:r>
+        <w:rPr>
+          <w:rFonts w:ascii="Times New Roman" w:hAnsi="Times New Roman" w:cs="Times New Roman"/>
+          <w:sz w:val="24"/>
+          <w:szCs w:val="24"/>
+        </w:rPr>
+        <w:t xml:space="preserve"> and then </w:t>
+      </w:r>
+      <w:proofErr w:type="gramStart"/>
+      <w:r>
+        <w:rPr>
+          <w:rFonts w:ascii="Times New Roman" w:hAnsi="Times New Roman" w:cs="Times New Roman"/>
+          <w:sz w:val="24"/>
+          <w:szCs w:val="24"/>
+        </w:rPr>
+        <w:t>run .</w:t>
+      </w:r>
+      <w:proofErr w:type="gramEnd"/>
+      <w:r>
+        <w:rPr>
+          <w:rFonts w:ascii="Times New Roman" w:hAnsi="Times New Roman" w:cs="Times New Roman"/>
+          <w:sz w:val="24"/>
+          <w:szCs w:val="24"/>
+        </w:rPr>
+        <w:t>/Server &lt;port number&gt;</w:t>
+      </w:r>
+    </w:p>
+    <w:p>
+      <w:pPr>
+        <w:rPr>
+          <w:rFonts w:ascii="Times New Roman" w:hAnsi="Times New Roman" w:cs="Times New Roman"/>
+          <w:sz w:val="24"/>
+          <w:szCs w:val="24"/>
+        </w:rPr>
+      </w:pPr>
+      <w:r>
+        <w:rPr>
+          <w:rFonts w:ascii="Times New Roman" w:hAnsi="Times New Roman" w:cs="Times New Roman"/>
+          <w:sz w:val="24"/>
+          <w:szCs w:val="24"/>
+        </w:rPr>
+        <w:t xml:space="preserve">In the second terminal run the command </w:t>
+      </w:r>
+      <w:proofErr w:type="spellStart"/>
+      <w:r>
+        <w:rPr>
+          <w:rFonts w:ascii="Times New Roman" w:hAnsi="Times New Roman" w:cs="Times New Roman"/>
+          <w:sz w:val="24"/>
+          <w:szCs w:val="24"/>
+        </w:rPr>
+        <w:t>gcc</w:t>
+      </w:r>
+      <w:proofErr w:type="spellEnd"/>
+      <w:r>
+        <w:rPr>
+          <w:rFonts w:ascii="Times New Roman" w:hAnsi="Times New Roman" w:cs="Times New Roman"/>
+          <w:sz w:val="24"/>
+          <w:szCs w:val="24"/>
+        </w:rPr>
+        <w:t xml:space="preserve"> </w:t>
+      </w:r>
+      <w:proofErr w:type="spellStart"/>
+      <w:r>
+        <w:rPr>
+          <w:rFonts w:ascii="Times New Roman" w:hAnsi="Times New Roman" w:cs="Times New Roman"/>
+          <w:sz w:val="24"/>
+          <w:szCs w:val="24"/>
+        </w:rPr>
+        <w:t>Client_main.c</w:t>
+      </w:r>
+      <w:proofErr w:type="spellEnd"/>
+      <w:r>
+        <w:rPr>
+          <w:rFonts w:ascii="Times New Roman" w:hAnsi="Times New Roman" w:cs="Times New Roman"/>
+          <w:sz w:val="24"/>
+          <w:szCs w:val="24"/>
+        </w:rPr>
+        <w:t xml:space="preserve"> -o Client</w:t>
+      </w:r>
+      <w:r>
+        <w:rPr>
+          <w:rFonts w:ascii="Times New Roman" w:hAnsi="Times New Roman" w:cs="Times New Roman"/>
+          <w:sz w:val="24"/>
+          <w:szCs w:val="24"/>
+        </w:rPr>
+        <w:t xml:space="preserve"> and the </w:t>
+      </w:r>
+      <w:proofErr w:type="gramStart"/>
+      <w:r>
+        <w:rPr>
+          <w:rFonts w:ascii="Times New Roman" w:hAnsi="Times New Roman" w:cs="Times New Roman"/>
+          <w:sz w:val="24"/>
+          <w:szCs w:val="24"/>
+        </w:rPr>
+        <w:t>run ,</w:t>
+      </w:r>
+      <w:proofErr w:type="gramEnd"/>
+      <w:r>
+        <w:rPr>
+          <w:rFonts w:ascii="Times New Roman" w:hAnsi="Times New Roman" w:cs="Times New Roman"/>
+          <w:sz w:val="24"/>
+          <w:szCs w:val="24"/>
+        </w:rPr>
+        <w:t>/Client 127.0.0.1 &lt;input file path&gt; &lt;format&gt; &lt;output name&gt;</w:t>
+      </w:r>
+    </w:p>
+    <w:p>
+      <w:pPr>
+        <w:rPr>
+          <w:rFonts w:ascii="Times New Roman" w:hAnsi="Times New Roman" w:cs="Times New Roman"/>
+          <w:sz w:val="24"/>
+          <w:szCs w:val="24"/>
+        </w:rPr>
+      </w:pPr>
+    </w:p>
+    <w:p>
+      <w:pPr>
+        <w:rPr>
+          <w:rFonts w:ascii="Times New Roman" w:hAnsi="Times New Roman" w:cs="Times New Roman"/>
+          <w:sz w:val="24"/>
+          <w:szCs w:val="24"/>
+        </w:rPr>
+      </w:pPr>
+      <w:r>
+        <w:rPr>
+          <w:rFonts w:ascii="Times New Roman" w:hAnsi="Times New Roman" w:cs="Times New Roman"/>
+          <w:sz w:val="24"/>
+          <w:szCs w:val="24"/>
+        </w:rPr>
+        <w:t>The server has to be running first or the program wont run.</w:t>
+      </w:r>
+      <w:bookmarkStart w:id="0" w:name="_GoBack"/>
+      <w:bookmarkEnd w:id="0"/>
     </w:p>
     <w:sectPr>
       <w:pgSz w:w="11906" w:h="16838"/>
@@ -2390,6 +5762,25 @@
       <w:contextualSpacing/>
     </w:pPr>
   </w:style>
+  <w:style w:type="table" w:styleId="TableGrid">
+    <w:name w:val="Table Grid"/>
+    <w:basedOn w:val="TableNormal"/>
+    <w:uiPriority w:val="39"/>
+    <w:rsid w:val="00660066"/>
+    <w:pPr>
+      <w:spacing w:after="0" w:line="240" w:lineRule="auto"/>
+    </w:pPr>
+    <w:tblPr>
+      <w:tblBorders>
+        <w:top w:val="single" w:sz="4" w:space="0" w:color="auto"/>
+        <w:left w:val="single" w:sz="4" w:space="0" w:color="auto"/>
+        <w:bottom w:val="single" w:sz="4" w:space="0" w:color="auto"/>
+        <w:right w:val="single" w:sz="4" w:space="0" w:color="auto"/>
+        <w:insideH w:val="single" w:sz="4" w:space="0" w:color="auto"/>
+        <w:insideV w:val="single" w:sz="4" w:space="0" w:color="auto"/>
+      </w:tblBorders>
+    </w:tblPr>
+  </w:style>
 </w:styles>
 </file>
 

</xml_diff>

<commit_message>
The final project finished with document
</commit_message>
<xml_diff>
--- a/Documentation File.docx
+++ b/Documentation File.docx
@@ -4958,10 +4958,149 @@
           <w:sz w:val="24"/>
           <w:szCs w:val="24"/>
         </w:rPr>
-        <w:t>The server has to be running first or the program wont run.</w:t>
+        <w:t xml:space="preserve">The server has to be running first or the program </w:t>
+      </w:r>
+      <w:proofErr w:type="spellStart"/>
+      <w:proofErr w:type="gramStart"/>
+      <w:r>
+        <w:rPr>
+          <w:rFonts w:ascii="Times New Roman" w:hAnsi="Times New Roman" w:cs="Times New Roman"/>
+          <w:sz w:val="24"/>
+          <w:szCs w:val="24"/>
+        </w:rPr>
+        <w:t>wont</w:t>
+      </w:r>
+      <w:proofErr w:type="spellEnd"/>
+      <w:proofErr w:type="gramEnd"/>
+      <w:r>
+        <w:rPr>
+          <w:rFonts w:ascii="Times New Roman" w:hAnsi="Times New Roman" w:cs="Times New Roman"/>
+          <w:sz w:val="24"/>
+          <w:szCs w:val="24"/>
+        </w:rPr>
+        <w:t xml:space="preserve"> run.</w:t>
+      </w:r>
+    </w:p>
+    <w:p>
+      <w:pPr>
+        <w:rPr>
+          <w:rFonts w:ascii="Times New Roman" w:hAnsi="Times New Roman" w:cs="Times New Roman"/>
+          <w:sz w:val="24"/>
+          <w:szCs w:val="24"/>
+        </w:rPr>
+      </w:pPr>
+      <w:r>
+        <w:rPr>
+          <w:rFonts w:ascii="Times New Roman" w:hAnsi="Times New Roman" w:cs="Times New Roman"/>
+          <w:sz w:val="24"/>
+          <w:szCs w:val="24"/>
+        </w:rPr>
+        <w:t xml:space="preserve">After the running of the program there should be a file in the folder of the server program that holds the output of </w:t>
+      </w:r>
+      <w:proofErr w:type="spellStart"/>
+      <w:r>
+        <w:rPr>
+          <w:rFonts w:ascii="Times New Roman" w:hAnsi="Times New Roman" w:cs="Times New Roman"/>
+          <w:sz w:val="24"/>
+          <w:szCs w:val="24"/>
+        </w:rPr>
+        <w:t>thee</w:t>
+      </w:r>
+      <w:proofErr w:type="spellEnd"/>
+      <w:r>
+        <w:rPr>
+          <w:rFonts w:ascii="Times New Roman" w:hAnsi="Times New Roman" w:cs="Times New Roman"/>
+          <w:sz w:val="24"/>
+          <w:szCs w:val="24"/>
+        </w:rPr>
+        <w:t xml:space="preserve"> units.</w:t>
+      </w:r>
+    </w:p>
+    <w:p>
+      <w:pPr>
+        <w:rPr>
+          <w:rFonts w:ascii="Times New Roman" w:hAnsi="Times New Roman" w:cs="Times New Roman"/>
+          <w:sz w:val="24"/>
+          <w:szCs w:val="24"/>
+        </w:rPr>
+      </w:pPr>
+    </w:p>
+    <w:p>
+      <w:pPr>
+        <w:rPr>
+          <w:rFonts w:ascii="Times New Roman" w:hAnsi="Times New Roman" w:cs="Times New Roman"/>
+          <w:sz w:val="24"/>
+          <w:szCs w:val="24"/>
+        </w:rPr>
+      </w:pPr>
+    </w:p>
+    <w:p>
+      <w:pPr>
+        <w:rPr>
+          <w:rFonts w:ascii="Times New Roman" w:hAnsi="Times New Roman" w:cs="Times New Roman"/>
+          <w:b/>
+          <w:sz w:val="36"/>
+          <w:szCs w:val="36"/>
+          <w:u w:val="single"/>
+        </w:rPr>
+      </w:pPr>
+      <w:r>
+        <w:rPr>
+          <w:rFonts w:ascii="Times New Roman" w:hAnsi="Times New Roman" w:cs="Times New Roman"/>
+          <w:b/>
+          <w:sz w:val="36"/>
+          <w:szCs w:val="36"/>
+          <w:u w:val="single"/>
+        </w:rPr>
+        <w:t>GitHub Link</w:t>
+      </w:r>
+      <w:r>
+        <w:rPr>
+          <w:rFonts w:ascii="Times New Roman" w:hAnsi="Times New Roman" w:cs="Times New Roman"/>
+          <w:b/>
+          <w:sz w:val="36"/>
+          <w:szCs w:val="36"/>
+          <w:u w:val="single"/>
+        </w:rPr>
+        <w:t>:</w:t>
+      </w:r>
+    </w:p>
+    <w:p>
+      <w:pPr>
+        <w:rPr>
+          <w:rFonts w:ascii="Times New Roman" w:hAnsi="Times New Roman" w:cs="Times New Roman"/>
+          <w:sz w:val="24"/>
+          <w:szCs w:val="24"/>
+        </w:rPr>
+      </w:pPr>
+      <w:r>
+        <w:rPr>
+          <w:rFonts w:ascii="Times New Roman" w:hAnsi="Times New Roman" w:cs="Times New Roman"/>
+          <w:sz w:val="24"/>
+          <w:szCs w:val="24"/>
+        </w:rPr>
+        <w:t>https://github.com/dwightthomas/Data-Comm-and-Net-Prog</w:t>
       </w:r>
       <w:bookmarkStart w:id="0" w:name="_GoBack"/>
       <w:bookmarkEnd w:id="0"/>
+    </w:p>
+    <w:p>
+      <w:pPr>
+        <w:rPr>
+          <w:rFonts w:ascii="Times New Roman" w:hAnsi="Times New Roman" w:cs="Times New Roman"/>
+          <w:sz w:val="24"/>
+          <w:szCs w:val="24"/>
+        </w:rPr>
+      </w:pPr>
+    </w:p>
+    <w:p>
+      <w:pPr>
+        <w:rPr>
+          <w:rFonts w:ascii="Times New Roman" w:hAnsi="Times New Roman" w:cs="Times New Roman"/>
+          <w:sz w:val="24"/>
+          <w:szCs w:val="24"/>
+        </w:rPr>
+      </w:pPr>
     </w:p>
     <w:sectPr>
       <w:pgSz w:w="11906" w:h="16838"/>

</xml_diff>